<commit_message>
Done unit test case for play maze game
I had done and complete the unit test case for Play Maze game feature
</commit_message>
<xml_diff>
--- a/Tested before code development (Assignment).docx
+++ b/Tested before code development (Assignment).docx
@@ -513,8 +513,6 @@
             <w:r>
               <w:t>Invalid option with 2 or more numeric inputs</w:t>
             </w:r>
-            <w:bookmarkStart w:id="0" w:name="_GoBack"/>
-            <w:bookmarkEnd w:id="0"/>
           </w:p>
         </w:tc>
         <w:tc>
@@ -1774,25 +1772,153 @@
           <w:tcPr>
             <w:tcW w:w="1379" w:type="dxa"/>
           </w:tcPr>
-          <w:p/>
+          <w:p>
+            <w:pPr>
+              <w:rPr>
+                <w:lang w:val="en-GB"/>
+              </w:rPr>
+            </w:pPr>
+            <w:r>
+              <w:t>E</w:t>
+            </w:r>
+            <w:r>
+              <w:rPr>
+                <w:rFonts w:hint="eastAsia"/>
+              </w:rPr>
+              <w:t>rror</w:t>
+            </w:r>
+            <w:r>
+              <w:rPr>
+                <w:lang w:val="en-GB"/>
+              </w:rPr>
+              <w:t xml:space="preserve"> input test</w:t>
+            </w:r>
+          </w:p>
         </w:tc>
         <w:tc>
           <w:tcPr>
             <w:tcW w:w="1692" w:type="dxa"/>
           </w:tcPr>
-          <w:p/>
+          <w:p>
+            <w:r>
+              <w:t>Entering input that is not requested</w:t>
+            </w:r>
+          </w:p>
         </w:tc>
         <w:tc>
           <w:tcPr>
             <w:tcW w:w="1559" w:type="dxa"/>
           </w:tcPr>
+          <w:p>
+            <w:r>
+              <w:t>Test value1: “1”</w:t>
+            </w:r>
+          </w:p>
+          <w:p>
+            <w:r>
+              <w:t>Test value</w:t>
+            </w:r>
+            <w:r>
+              <w:t>2</w:t>
+            </w:r>
+            <w:r>
+              <w:t>:</w:t>
+            </w:r>
+            <w:r>
+              <w:t xml:space="preserve"> “z”</w:t>
+            </w:r>
+          </w:p>
+          <w:p>
+            <w:r>
+              <w:t>Test value</w:t>
+            </w:r>
+            <w:r>
+              <w:t>3</w:t>
+            </w:r>
+            <w:r>
+              <w:t>:</w:t>
+            </w:r>
+            <w:r>
+              <w:t xml:space="preserve"> “@”</w:t>
+            </w:r>
+          </w:p>
+          <w:p>
+            <w:r>
+              <w:t>Test value</w:t>
+            </w:r>
+            <w:r>
+              <w:t>4</w:t>
+            </w:r>
+            <w:r>
+              <w:t>:</w:t>
+            </w:r>
+            <w:r>
+              <w:t xml:space="preserve"> “12as%^”</w:t>
+            </w:r>
+          </w:p>
+          <w:p/>
           <w:p/>
         </w:tc>
         <w:tc>
           <w:tcPr>
             <w:tcW w:w="2038" w:type="dxa"/>
           </w:tcPr>
-          <w:p/>
+          <w:p>
+            <w:r>
+              <w:t xml:space="preserve">Output 1: “Invalid input” </w:t>
+            </w:r>
+          </w:p>
+          <w:p>
+            <w:r>
+              <w:t xml:space="preserve">Output </w:t>
+            </w:r>
+            <w:r>
+              <w:t>2</w:t>
+            </w:r>
+            <w:r>
+              <w:t>:</w:t>
+            </w:r>
+            <w:r>
+              <w:t xml:space="preserve"> </w:t>
+            </w:r>
+            <w:r>
+              <w:t>“Invalid input”</w:t>
+            </w:r>
+          </w:p>
+          <w:p>
+            <w:r>
+              <w:t xml:space="preserve">Output </w:t>
+            </w:r>
+            <w:r>
+              <w:t>3</w:t>
+            </w:r>
+            <w:r>
+              <w:t>:</w:t>
+            </w:r>
+            <w:r>
+              <w:t xml:space="preserve"> </w:t>
+            </w:r>
+            <w:r>
+              <w:t>“Invalid input”</w:t>
+            </w:r>
+          </w:p>
+          <w:p>
+            <w:r>
+              <w:t xml:space="preserve">Output </w:t>
+            </w:r>
+            <w:r>
+              <w:t>4</w:t>
+            </w:r>
+            <w:r>
+              <w:t>:</w:t>
+            </w:r>
+            <w:r>
+              <w:t xml:space="preserve"> </w:t>
+            </w:r>
+            <w:r>
+              <w:t>“Invalid input”</w:t>
+            </w:r>
+          </w:p>
         </w:tc>
         <w:tc>
           <w:tcPr>
@@ -1817,25 +1943,41 @@
           <w:tcPr>
             <w:tcW w:w="1379" w:type="dxa"/>
           </w:tcPr>
-          <w:p/>
+          <w:p>
+            <w:r>
+              <w:t>Test upward movement</w:t>
+            </w:r>
+          </w:p>
         </w:tc>
         <w:tc>
           <w:tcPr>
             <w:tcW w:w="1692" w:type="dxa"/>
           </w:tcPr>
-          <w:p/>
+          <w:p>
+            <w:r>
+              <w:t>To test if the position can move accordingly</w:t>
+            </w:r>
+          </w:p>
         </w:tc>
         <w:tc>
           <w:tcPr>
             <w:tcW w:w="1559" w:type="dxa"/>
           </w:tcPr>
-          <w:p/>
+          <w:p>
+            <w:r>
+              <w:t>Test value: “W”</w:t>
+            </w:r>
+          </w:p>
         </w:tc>
         <w:tc>
           <w:tcPr>
             <w:tcW w:w="2038" w:type="dxa"/>
           </w:tcPr>
-          <w:p/>
+          <w:p>
+            <w:r>
+              <w:t>Output: “Successfully move upwards”</w:t>
+            </w:r>
+          </w:p>
         </w:tc>
         <w:tc>
           <w:tcPr>
@@ -1859,25 +2001,333 @@
           <w:tcPr>
             <w:tcW w:w="1379" w:type="dxa"/>
           </w:tcPr>
-          <w:p/>
+          <w:p>
+            <w:r>
+              <w:t xml:space="preserve">Test </w:t>
+            </w:r>
+            <w:r>
+              <w:t>down</w:t>
+            </w:r>
+            <w:r>
+              <w:t>ward movement</w:t>
+            </w:r>
+          </w:p>
         </w:tc>
         <w:tc>
           <w:tcPr>
             <w:tcW w:w="1692" w:type="dxa"/>
           </w:tcPr>
-          <w:p/>
+          <w:p>
+            <w:r>
+              <w:t>To test if the position can move accordingly</w:t>
+            </w:r>
+          </w:p>
         </w:tc>
         <w:tc>
           <w:tcPr>
             <w:tcW w:w="1559" w:type="dxa"/>
           </w:tcPr>
-          <w:p/>
+          <w:p>
+            <w:r>
+              <w:t>Test value: “</w:t>
+            </w:r>
+            <w:r>
+              <w:t>S</w:t>
+            </w:r>
+            <w:r>
+              <w:t>”</w:t>
+            </w:r>
+          </w:p>
         </w:tc>
         <w:tc>
           <w:tcPr>
             <w:tcW w:w="2038" w:type="dxa"/>
           </w:tcPr>
-          <w:p/>
+          <w:p>
+            <w:r>
+              <w:t xml:space="preserve">Output: “Successfully move </w:t>
+            </w:r>
+            <w:r>
+              <w:t>downwards</w:t>
+            </w:r>
+            <w:r>
+              <w:t>”</w:t>
+            </w:r>
+          </w:p>
+        </w:tc>
+        <w:tc>
+          <w:tcPr>
+            <w:tcW w:w="1313" w:type="dxa"/>
+          </w:tcPr>
+          <w:p/>
+        </w:tc>
+      </w:tr>
+      <w:tr>
+        <w:tc>
+          <w:tcPr>
+            <w:tcW w:w="1035" w:type="dxa"/>
+          </w:tcPr>
+          <w:p>
+            <w:r>
+              <w:t>4</w:t>
+            </w:r>
+          </w:p>
+        </w:tc>
+        <w:tc>
+          <w:tcPr>
+            <w:tcW w:w="1379" w:type="dxa"/>
+          </w:tcPr>
+          <w:p>
+            <w:r>
+              <w:t xml:space="preserve">Test </w:t>
+            </w:r>
+            <w:r>
+              <w:t>left</w:t>
+            </w:r>
+            <w:r>
+              <w:t xml:space="preserve"> movement</w:t>
+            </w:r>
+          </w:p>
+        </w:tc>
+        <w:tc>
+          <w:tcPr>
+            <w:tcW w:w="1692" w:type="dxa"/>
+          </w:tcPr>
+          <w:p>
+            <w:r>
+              <w:t>To test if the position can move accordingly</w:t>
+            </w:r>
+          </w:p>
+        </w:tc>
+        <w:tc>
+          <w:tcPr>
+            <w:tcW w:w="1559" w:type="dxa"/>
+          </w:tcPr>
+          <w:p>
+            <w:r>
+              <w:t>Test value: “</w:t>
+            </w:r>
+            <w:r>
+              <w:t>A</w:t>
+            </w:r>
+            <w:r>
+              <w:t>”</w:t>
+            </w:r>
+          </w:p>
+        </w:tc>
+        <w:tc>
+          <w:tcPr>
+            <w:tcW w:w="2038" w:type="dxa"/>
+          </w:tcPr>
+          <w:p>
+            <w:r>
+              <w:t xml:space="preserve">Output: “Successfully move </w:t>
+            </w:r>
+            <w:r>
+              <w:t>left</w:t>
+            </w:r>
+            <w:r>
+              <w:t>”</w:t>
+            </w:r>
+          </w:p>
+        </w:tc>
+        <w:tc>
+          <w:tcPr>
+            <w:tcW w:w="1313" w:type="dxa"/>
+          </w:tcPr>
+          <w:p/>
+        </w:tc>
+      </w:tr>
+      <w:tr>
+        <w:tc>
+          <w:tcPr>
+            <w:tcW w:w="1035" w:type="dxa"/>
+          </w:tcPr>
+          <w:p>
+            <w:r>
+              <w:t>5</w:t>
+            </w:r>
+          </w:p>
+        </w:tc>
+        <w:tc>
+          <w:tcPr>
+            <w:tcW w:w="1379" w:type="dxa"/>
+          </w:tcPr>
+          <w:p>
+            <w:r>
+              <w:t xml:space="preserve">Test </w:t>
+            </w:r>
+            <w:r>
+              <w:t>right</w:t>
+            </w:r>
+            <w:r>
+              <w:t xml:space="preserve"> movement</w:t>
+            </w:r>
+          </w:p>
+        </w:tc>
+        <w:tc>
+          <w:tcPr>
+            <w:tcW w:w="1692" w:type="dxa"/>
+          </w:tcPr>
+          <w:p>
+            <w:r>
+              <w:t>To test if the position can move accordingly</w:t>
+            </w:r>
+          </w:p>
+        </w:tc>
+        <w:tc>
+          <w:tcPr>
+            <w:tcW w:w="1559" w:type="dxa"/>
+          </w:tcPr>
+          <w:p>
+            <w:r>
+              <w:t>Test value: “</w:t>
+            </w:r>
+            <w:r>
+              <w:t>D</w:t>
+            </w:r>
+            <w:r>
+              <w:t>”</w:t>
+            </w:r>
+          </w:p>
+        </w:tc>
+        <w:tc>
+          <w:tcPr>
+            <w:tcW w:w="2038" w:type="dxa"/>
+          </w:tcPr>
+          <w:p>
+            <w:r>
+              <w:t xml:space="preserve">Output: “Successfully move </w:t>
+            </w:r>
+            <w:r>
+              <w:t>right</w:t>
+            </w:r>
+            <w:r>
+              <w:t>”</w:t>
+            </w:r>
+          </w:p>
+        </w:tc>
+        <w:tc>
+          <w:tcPr>
+            <w:tcW w:w="1313" w:type="dxa"/>
+          </w:tcPr>
+          <w:p/>
+        </w:tc>
+      </w:tr>
+      <w:tr>
+        <w:tc>
+          <w:tcPr>
+            <w:tcW w:w="1035" w:type="dxa"/>
+          </w:tcPr>
+          <w:p>
+            <w:r>
+              <w:t>6</w:t>
+            </w:r>
+          </w:p>
+        </w:tc>
+        <w:tc>
+          <w:tcPr>
+            <w:tcW w:w="1379" w:type="dxa"/>
+          </w:tcPr>
+          <w:p>
+            <w:r>
+              <w:t>Test wall blockage</w:t>
+            </w:r>
+          </w:p>
+        </w:tc>
+        <w:tc>
+          <w:tcPr>
+            <w:tcW w:w="1692" w:type="dxa"/>
+          </w:tcPr>
+          <w:p>
+            <w:r>
+              <w:t>To Test if the wall is able to restrict movement</w:t>
+            </w:r>
+          </w:p>
+        </w:tc>
+        <w:tc>
+          <w:tcPr>
+            <w:tcW w:w="1559" w:type="dxa"/>
+          </w:tcPr>
+          <w:p>
+            <w:r>
+              <w:t>Test value: “A”</w:t>
+            </w:r>
+            <w:r>
+              <w:br/>
+              <w:t>Change accordingly to start location</w:t>
+            </w:r>
+          </w:p>
+        </w:tc>
+        <w:tc>
+          <w:tcPr>
+            <w:tcW w:w="2038" w:type="dxa"/>
+          </w:tcPr>
+          <w:p>
+            <w:r>
+              <w:t>Output: “Invalid movement”</w:t>
+            </w:r>
+          </w:p>
+        </w:tc>
+        <w:tc>
+          <w:tcPr>
+            <w:tcW w:w="1313" w:type="dxa"/>
+          </w:tcPr>
+          <w:p/>
+        </w:tc>
+      </w:tr>
+      <w:tr>
+        <w:tc>
+          <w:tcPr>
+            <w:tcW w:w="1035" w:type="dxa"/>
+          </w:tcPr>
+          <w:p>
+            <w:r>
+              <w:t>7</w:t>
+            </w:r>
+          </w:p>
+        </w:tc>
+        <w:tc>
+          <w:tcPr>
+            <w:tcW w:w="1379" w:type="dxa"/>
+          </w:tcPr>
+          <w:p>
+            <w:r>
+              <w:t>Test exit to menu</w:t>
+            </w:r>
+          </w:p>
+        </w:tc>
+        <w:tc>
+          <w:tcPr>
+            <w:tcW w:w="1692" w:type="dxa"/>
+          </w:tcPr>
+          <w:p>
+            <w:r>
+              <w:t>To test if user can return to menu page after playing</w:t>
+            </w:r>
+          </w:p>
+        </w:tc>
+        <w:tc>
+          <w:tcPr>
+            <w:tcW w:w="1559" w:type="dxa"/>
+          </w:tcPr>
+          <w:p>
+            <w:r>
+              <w:t>Test value: “M”</w:t>
+            </w:r>
+          </w:p>
+        </w:tc>
+        <w:tc>
+          <w:tcPr>
+            <w:tcW w:w="2038" w:type="dxa"/>
+          </w:tcPr>
+          <w:p>
+            <w:r>
+              <w:t>Output: Menu page</w:t>
+            </w:r>
+            <w:bookmarkStart w:id="0" w:name="_GoBack"/>
+            <w:bookmarkEnd w:id="0"/>
+          </w:p>
         </w:tc>
         <w:tc>
           <w:tcPr>

</xml_diff>

<commit_message>
Done unit test automation for play maze game
I had create an automation test for play maze game feature. Run result is at "Test result" folder --> "Gameplay features"
</commit_message>
<xml_diff>
--- a/Tested before code development (Assignment).docx
+++ b/Tested before code development (Assignment).docx
@@ -809,7 +809,10 @@
           </w:tcPr>
           <w:p>
             <w:r>
-              <w:t>Option 5</w:t>
+              <w:t xml:space="preserve">Option </w:t>
+            </w:r>
+            <w:r>
+              <w:t>0</w:t>
             </w:r>
           </w:p>
         </w:tc>
@@ -819,7 +822,13 @@
           </w:tcPr>
           <w:p>
             <w:r>
-              <w:t>To test if inputting 1 will stop the python script</w:t>
+              <w:t xml:space="preserve">To test if inputting </w:t>
+            </w:r>
+            <w:r>
+              <w:t xml:space="preserve">0 </w:t>
+            </w:r>
+            <w:r>
+              <w:t xml:space="preserve"> will stop the python script</w:t>
             </w:r>
           </w:p>
         </w:tc>
@@ -1816,44 +1825,17 @@
           </w:p>
           <w:p>
             <w:r>
-              <w:t>Test value</w:t>
-            </w:r>
-            <w:r>
-              <w:t>2</w:t>
-            </w:r>
-            <w:r>
-              <w:t>:</w:t>
-            </w:r>
-            <w:r>
-              <w:t xml:space="preserve"> “z”</w:t>
-            </w:r>
-          </w:p>
-          <w:p>
-            <w:r>
-              <w:t>Test value</w:t>
-            </w:r>
-            <w:r>
-              <w:t>3</w:t>
-            </w:r>
-            <w:r>
-              <w:t>:</w:t>
-            </w:r>
-            <w:r>
-              <w:t xml:space="preserve"> “@”</w:t>
-            </w:r>
-          </w:p>
-          <w:p>
-            <w:r>
-              <w:t>Test value</w:t>
-            </w:r>
-            <w:r>
-              <w:t>4</w:t>
-            </w:r>
-            <w:r>
-              <w:t>:</w:t>
-            </w:r>
-            <w:r>
-              <w:t xml:space="preserve"> “12as%^”</w:t>
+              <w:t>Test value2: “z”</w:t>
+            </w:r>
+          </w:p>
+          <w:p>
+            <w:r>
+              <w:t>Test value3: “@”</w:t>
+            </w:r>
+          </w:p>
+          <w:p>
+            <w:r>
+              <w:t>Test value4: “12as%^”</w:t>
             </w:r>
           </w:p>
           <w:p/>
@@ -1870,53 +1852,17 @@
           </w:p>
           <w:p>
             <w:r>
-              <w:t xml:space="preserve">Output </w:t>
-            </w:r>
-            <w:r>
-              <w:t>2</w:t>
-            </w:r>
-            <w:r>
-              <w:t>:</w:t>
-            </w:r>
-            <w:r>
-              <w:t xml:space="preserve"> </w:t>
-            </w:r>
-            <w:r>
-              <w:t>“Invalid input”</w:t>
-            </w:r>
-          </w:p>
-          <w:p>
-            <w:r>
-              <w:t xml:space="preserve">Output </w:t>
-            </w:r>
-            <w:r>
-              <w:t>3</w:t>
-            </w:r>
-            <w:r>
-              <w:t>:</w:t>
-            </w:r>
-            <w:r>
-              <w:t xml:space="preserve"> </w:t>
-            </w:r>
-            <w:r>
-              <w:t>“Invalid input”</w:t>
-            </w:r>
-          </w:p>
-          <w:p>
-            <w:r>
-              <w:t xml:space="preserve">Output </w:t>
-            </w:r>
-            <w:r>
-              <w:t>4</w:t>
-            </w:r>
-            <w:r>
-              <w:t>:</w:t>
-            </w:r>
-            <w:r>
-              <w:t xml:space="preserve"> </w:t>
-            </w:r>
-            <w:r>
-              <w:t>“Invalid input”</w:t>
+              <w:t>Output 2: “Invalid input”</w:t>
+            </w:r>
+          </w:p>
+          <w:p>
+            <w:r>
+              <w:t>Output 3: “Invalid input”</w:t>
+            </w:r>
+          </w:p>
+          <w:p>
+            <w:r>
+              <w:t>Output 4: “Invalid input”</w:t>
             </w:r>
           </w:p>
         </w:tc>
@@ -2003,13 +1949,7 @@
           </w:tcPr>
           <w:p>
             <w:r>
-              <w:t xml:space="preserve">Test </w:t>
-            </w:r>
-            <w:r>
-              <w:t>down</w:t>
-            </w:r>
-            <w:r>
-              <w:t>ward movement</w:t>
+              <w:t>Test downward movement</w:t>
             </w:r>
           </w:p>
         </w:tc>
@@ -2029,13 +1969,7 @@
           </w:tcPr>
           <w:p>
             <w:r>
-              <w:t>Test value: “</w:t>
-            </w:r>
-            <w:r>
-              <w:t>S</w:t>
-            </w:r>
-            <w:r>
-              <w:t>”</w:t>
+              <w:t>Test value: “S”</w:t>
             </w:r>
           </w:p>
         </w:tc>
@@ -2045,13 +1979,7 @@
           </w:tcPr>
           <w:p>
             <w:r>
-              <w:t xml:space="preserve">Output: “Successfully move </w:t>
-            </w:r>
-            <w:r>
-              <w:t>downwards</w:t>
-            </w:r>
-            <w:r>
-              <w:t>”</w:t>
+              <w:t>Output: “Successfully move downwards”</w:t>
             </w:r>
           </w:p>
         </w:tc>
@@ -2079,13 +2007,7 @@
           </w:tcPr>
           <w:p>
             <w:r>
-              <w:t xml:space="preserve">Test </w:t>
-            </w:r>
-            <w:r>
-              <w:t>left</w:t>
-            </w:r>
-            <w:r>
-              <w:t xml:space="preserve"> movement</w:t>
+              <w:t>Test left movement</w:t>
             </w:r>
           </w:p>
         </w:tc>
@@ -2105,13 +2027,7 @@
           </w:tcPr>
           <w:p>
             <w:r>
-              <w:t>Test value: “</w:t>
-            </w:r>
-            <w:r>
-              <w:t>A</w:t>
-            </w:r>
-            <w:r>
-              <w:t>”</w:t>
+              <w:t>Test value: “A”</w:t>
             </w:r>
           </w:p>
         </w:tc>
@@ -2121,13 +2037,7 @@
           </w:tcPr>
           <w:p>
             <w:r>
-              <w:t xml:space="preserve">Output: “Successfully move </w:t>
-            </w:r>
-            <w:r>
-              <w:t>left</w:t>
-            </w:r>
-            <w:r>
-              <w:t>”</w:t>
+              <w:t>Output: “Successfully move left”</w:t>
             </w:r>
           </w:p>
         </w:tc>
@@ -2155,13 +2065,7 @@
           </w:tcPr>
           <w:p>
             <w:r>
-              <w:t xml:space="preserve">Test </w:t>
-            </w:r>
-            <w:r>
-              <w:t>right</w:t>
-            </w:r>
-            <w:r>
-              <w:t xml:space="preserve"> movement</w:t>
+              <w:t>Test right movement</w:t>
             </w:r>
           </w:p>
         </w:tc>
@@ -2181,13 +2085,7 @@
           </w:tcPr>
           <w:p>
             <w:r>
-              <w:t>Test value: “</w:t>
-            </w:r>
-            <w:r>
-              <w:t>D</w:t>
-            </w:r>
-            <w:r>
-              <w:t>”</w:t>
+              <w:t>Test value: “D”</w:t>
             </w:r>
           </w:p>
         </w:tc>
@@ -2197,13 +2095,7 @@
           </w:tcPr>
           <w:p>
             <w:r>
-              <w:t xml:space="preserve">Output: “Successfully move </w:t>
-            </w:r>
-            <w:r>
-              <w:t>right</w:t>
-            </w:r>
-            <w:r>
-              <w:t>”</w:t>
+              <w:t>Output: “Successfully move right”</w:t>
             </w:r>
           </w:p>
         </w:tc>
@@ -2325,8 +2217,243 @@
             <w:r>
               <w:t>Output: Menu page</w:t>
             </w:r>
+          </w:p>
+        </w:tc>
+        <w:tc>
+          <w:tcPr>
+            <w:tcW w:w="1313" w:type="dxa"/>
+          </w:tcPr>
+          <w:p/>
+        </w:tc>
+      </w:tr>
+      <w:tr>
+        <w:tc>
+          <w:tcPr>
+            <w:tcW w:w="1035" w:type="dxa"/>
+          </w:tcPr>
+          <w:p>
+            <w:r>
+              <w:t>8</w:t>
+            </w:r>
+          </w:p>
+        </w:tc>
+        <w:tc>
+          <w:tcPr>
+            <w:tcW w:w="1379" w:type="dxa"/>
+          </w:tcPr>
+          <w:p>
+            <w:r>
+              <w:t>Test wall existing</w:t>
+            </w:r>
+          </w:p>
+        </w:tc>
+        <w:tc>
+          <w:tcPr>
+            <w:tcW w:w="1692" w:type="dxa"/>
+          </w:tcPr>
+          <w:p>
+            <w:r>
+              <w:t>To test if wall exist in moving direction</w:t>
+            </w:r>
+          </w:p>
+        </w:tc>
+        <w:tc>
+          <w:tcPr>
+            <w:tcW w:w="1559" w:type="dxa"/>
+          </w:tcPr>
+          <w:p>
+            <w:r>
+              <w:t>Test value: “X”</w:t>
+            </w:r>
+          </w:p>
+        </w:tc>
+        <w:tc>
+          <w:tcPr>
+            <w:tcW w:w="2038" w:type="dxa"/>
+          </w:tcPr>
+          <w:p>
+            <w:r>
+              <w:t>Output: “Wall”</w:t>
+            </w:r>
+          </w:p>
+        </w:tc>
+        <w:tc>
+          <w:tcPr>
+            <w:tcW w:w="1313" w:type="dxa"/>
+          </w:tcPr>
+          <w:p/>
+        </w:tc>
+      </w:tr>
+      <w:tr>
+        <w:tc>
+          <w:tcPr>
+            <w:tcW w:w="1035" w:type="dxa"/>
+          </w:tcPr>
+          <w:p>
+            <w:r>
+              <w:t>9</w:t>
+            </w:r>
+          </w:p>
+        </w:tc>
+        <w:tc>
+          <w:tcPr>
+            <w:tcW w:w="1379" w:type="dxa"/>
+          </w:tcPr>
+          <w:p>
+            <w:r>
+              <w:t>Test free space</w:t>
+            </w:r>
+          </w:p>
+        </w:tc>
+        <w:tc>
+          <w:tcPr>
+            <w:tcW w:w="1692" w:type="dxa"/>
+          </w:tcPr>
+          <w:p>
+            <w:r>
+              <w:t>To test if wall exist in moving direction</w:t>
+            </w:r>
+          </w:p>
+        </w:tc>
+        <w:tc>
+          <w:tcPr>
+            <w:tcW w:w="1559" w:type="dxa"/>
+          </w:tcPr>
+          <w:p>
+            <w:r>
+              <w:t>Test value: “O”</w:t>
+            </w:r>
+          </w:p>
+        </w:tc>
+        <w:tc>
+          <w:tcPr>
+            <w:tcW w:w="2038" w:type="dxa"/>
+          </w:tcPr>
+          <w:p>
+            <w:r>
+              <w:t>Output: “Space”</w:t>
+            </w:r>
+          </w:p>
+        </w:tc>
+        <w:tc>
+          <w:tcPr>
+            <w:tcW w:w="1313" w:type="dxa"/>
+          </w:tcPr>
+          <w:p/>
+        </w:tc>
+      </w:tr>
+      <w:tr>
+        <w:tc>
+          <w:tcPr>
+            <w:tcW w:w="1035" w:type="dxa"/>
+          </w:tcPr>
+          <w:p>
+            <w:r>
+              <w:t>10</w:t>
+            </w:r>
+          </w:p>
+        </w:tc>
+        <w:tc>
+          <w:tcPr>
+            <w:tcW w:w="1379" w:type="dxa"/>
+          </w:tcPr>
+          <w:p>
+            <w:r>
+              <w:t>Test finding current location</w:t>
+            </w:r>
+          </w:p>
+        </w:tc>
+        <w:tc>
+          <w:tcPr>
+            <w:tcW w:w="1692" w:type="dxa"/>
+          </w:tcPr>
+          <w:p>
+            <w:r>
+              <w:t>To test if it can locate current location</w:t>
+            </w:r>
+          </w:p>
+        </w:tc>
+        <w:tc>
+          <w:tcPr>
+            <w:tcW w:w="1559" w:type="dxa"/>
+          </w:tcPr>
+          <w:p>
+            <w:r>
+              <w:t>Test value: [X,O,O,A,O,O,X]</w:t>
+            </w:r>
+          </w:p>
+        </w:tc>
+        <w:tc>
+          <w:tcPr>
+            <w:tcW w:w="2038" w:type="dxa"/>
+          </w:tcPr>
+          <w:p>
+            <w:r>
+              <w:t>Output: Row1, Column3</w:t>
+            </w:r>
+          </w:p>
+        </w:tc>
+        <w:tc>
+          <w:tcPr>
+            <w:tcW w:w="1313" w:type="dxa"/>
+          </w:tcPr>
+          <w:p/>
+        </w:tc>
+      </w:tr>
+      <w:tr>
+        <w:tc>
+          <w:tcPr>
+            <w:tcW w:w="1035" w:type="dxa"/>
+          </w:tcPr>
+          <w:p>
+            <w:r>
+              <w:t>11</w:t>
+            </w:r>
+          </w:p>
+        </w:tc>
+        <w:tc>
+          <w:tcPr>
+            <w:tcW w:w="1379" w:type="dxa"/>
+          </w:tcPr>
+          <w:p>
+            <w:r>
+              <w:t xml:space="preserve">Test case sensitive </w:t>
+            </w:r>
+          </w:p>
+        </w:tc>
+        <w:tc>
+          <w:tcPr>
+            <w:tcW w:w="1692" w:type="dxa"/>
+          </w:tcPr>
+          <w:p>
+            <w:r>
+              <w:t>To test if correct input is case sensitive</w:t>
+            </w:r>
+          </w:p>
+        </w:tc>
+        <w:tc>
+          <w:tcPr>
+            <w:tcW w:w="1559" w:type="dxa"/>
+          </w:tcPr>
+          <w:p>
+            <w:r>
+              <w:t>Test Value: “a”</w:t>
+            </w:r>
+          </w:p>
+        </w:tc>
+        <w:tc>
+          <w:tcPr>
+            <w:tcW w:w="2038" w:type="dxa"/>
+          </w:tcPr>
+          <w:p>
+            <w:r>
+              <w:t>Output: “Moved upwards</w:t>
+            </w:r>
             <w:bookmarkStart w:id="0" w:name="_GoBack"/>
             <w:bookmarkEnd w:id="0"/>
+            <w:r>
+              <w:t>”</w:t>
+            </w:r>
           </w:p>
         </w:tc>
         <w:tc>

</xml_diff>

<commit_message>
Update Tested before code development (Assignment).docx
helped Marcus transfer unit test case from local to git
</commit_message>
<xml_diff>
--- a/Tested before code development (Assignment).docx
+++ b/Tested before code development (Assignment).docx
@@ -415,8 +415,13 @@
           </w:tcPr>
           <w:p>
             <w:r>
-              <w:t>value: abc</w:t>
-            </w:r>
+              <w:t xml:space="preserve">value: </w:t>
+            </w:r>
+            <w:proofErr w:type="spellStart"/>
+            <w:r>
+              <w:t>abc</w:t>
+            </w:r>
+            <w:proofErr w:type="spellEnd"/>
           </w:p>
         </w:tc>
         <w:tc>
@@ -1079,6 +1084,9 @@
             <w:r>
               <w:t>1</w:t>
             </w:r>
+            <w:r>
+              <w:t>.0</w:t>
+            </w:r>
           </w:p>
         </w:tc>
         <w:tc>
@@ -1091,19 +1099,71 @@
           <w:tcPr>
             <w:tcW w:w="1692" w:type="dxa"/>
           </w:tcPr>
-          <w:p/>
+          <w:p>
+            <w:r>
+              <w:rPr>
+                <w:rFonts w:ascii="Arial" w:hAnsi="Arial" w:cs="Arial"/>
+                <w:color w:val="000000"/>
+              </w:rPr>
+              <w:t>This is to test if the application will prompt the user for the data file name after selecting option from menu</w:t>
+            </w:r>
+          </w:p>
         </w:tc>
         <w:tc>
           <w:tcPr>
             <w:tcW w:w="1559" w:type="dxa"/>
           </w:tcPr>
-          <w:p/>
+          <w:p>
+            <w:r>
+              <w:rPr>
+                <w:rFonts w:ascii="Arial" w:hAnsi="Arial" w:cs="Arial"/>
+                <w:color w:val="000000"/>
+              </w:rPr>
+              <w:t>Option “1”</w:t>
+            </w:r>
+          </w:p>
         </w:tc>
         <w:tc>
           <w:tcPr>
             <w:tcW w:w="2038" w:type="dxa"/>
           </w:tcPr>
-          <w:p/>
+          <w:p>
+            <w:pPr>
+              <w:pStyle w:val="NormalWeb"/>
+              <w:spacing w:before="0" w:beforeAutospacing="0" w:after="0" w:afterAutospacing="0"/>
+            </w:pPr>
+            <w:r>
+              <w:rPr>
+                <w:rFonts w:ascii="Arial" w:hAnsi="Arial" w:cs="Arial"/>
+                <w:color w:val="000000"/>
+                <w:sz w:val="22"/>
+                <w:szCs w:val="22"/>
+              </w:rPr>
+              <w:t>The application should load option one and prompt the user for the name of the data file.</w:t>
+            </w:r>
+          </w:p>
+          <w:p>
+            <w:pPr>
+              <w:pStyle w:val="NormalWeb"/>
+              <w:spacing w:before="0" w:beforeAutospacing="0" w:after="0" w:afterAutospacing="0"/>
+            </w:pPr>
+            <w:r>
+              <w:rPr>
+                <w:rFonts w:ascii="Arial" w:hAnsi="Arial" w:cs="Arial"/>
+                <w:color w:val="000000"/>
+                <w:sz w:val="22"/>
+                <w:szCs w:val="22"/>
+              </w:rPr>
+              <w:t>“Enter the name of the data file : ____”</w:t>
+            </w:r>
+          </w:p>
+          <w:p>
+            <w:pPr>
+              <w:rPr>
+                <w:lang w:val="en-GB"/>
+              </w:rPr>
+            </w:pPr>
+          </w:p>
         </w:tc>
         <w:tc>
           <w:tcPr>
@@ -1120,7 +1180,7 @@
           </w:tcPr>
           <w:p>
             <w:r>
-              <w:t>2</w:t>
+              <w:t>1.1</w:t>
             </w:r>
           </w:p>
         </w:tc>
@@ -1134,19 +1194,43 @@
           <w:tcPr>
             <w:tcW w:w="1692" w:type="dxa"/>
           </w:tcPr>
-          <w:p/>
+          <w:p>
+            <w:r>
+              <w:rPr>
+                <w:rFonts w:ascii="Arial" w:hAnsi="Arial" w:cs="Arial"/>
+                <w:color w:val="000000"/>
+              </w:rPr>
+              <w:t>This is to test if the maze diagram can be read with the right file name input</w:t>
+            </w:r>
+          </w:p>
         </w:tc>
         <w:tc>
           <w:tcPr>
             <w:tcW w:w="1559" w:type="dxa"/>
           </w:tcPr>
-          <w:p/>
+          <w:p>
+            <w:r>
+              <w:rPr>
+                <w:rFonts w:ascii="Arial" w:hAnsi="Arial" w:cs="Arial"/>
+                <w:color w:val="000000"/>
+              </w:rPr>
+              <w:t>maze.csv</w:t>
+            </w:r>
+          </w:p>
         </w:tc>
         <w:tc>
           <w:tcPr>
             <w:tcW w:w="2038" w:type="dxa"/>
           </w:tcPr>
-          <w:p/>
+          <w:p>
+            <w:r>
+              <w:rPr>
+                <w:rFonts w:ascii="Arial" w:hAnsi="Arial" w:cs="Arial"/>
+                <w:color w:val="000000"/>
+              </w:rPr>
+              <w:t>The code will then run output the number of lines being read and load the maze.csv file.</w:t>
+            </w:r>
+          </w:p>
         </w:tc>
         <w:tc>
           <w:tcPr>
@@ -1162,7 +1246,7 @@
           </w:tcPr>
           <w:p>
             <w:r>
-              <w:t>3</w:t>
+              <w:t>1.2</w:t>
             </w:r>
           </w:p>
         </w:tc>
@@ -1176,19 +1260,243 @@
           <w:tcPr>
             <w:tcW w:w="1692" w:type="dxa"/>
           </w:tcPr>
-          <w:p/>
+          <w:p>
+            <w:pPr>
+              <w:rPr>
+                <w:rFonts w:ascii="Arial" w:hAnsi="Arial" w:cs="Arial"/>
+                <w:color w:val="000000"/>
+              </w:rPr>
+            </w:pPr>
+            <w:r>
+              <w:rPr>
+                <w:rFonts w:ascii="Arial" w:hAnsi="Arial" w:cs="Arial"/>
+                <w:color w:val="000000"/>
+              </w:rPr>
+              <w:t>This is to test if the maze diagram can be read with the right file name input in capital letters</w:t>
+            </w:r>
+          </w:p>
         </w:tc>
         <w:tc>
           <w:tcPr>
             <w:tcW w:w="1559" w:type="dxa"/>
           </w:tcPr>
-          <w:p/>
+          <w:p>
+            <w:r>
+              <w:rPr>
+                <w:rFonts w:ascii="Arial" w:hAnsi="Arial" w:cs="Arial"/>
+                <w:color w:val="000000"/>
+              </w:rPr>
+              <w:t>MAZE.CSV</w:t>
+            </w:r>
+          </w:p>
         </w:tc>
         <w:tc>
           <w:tcPr>
             <w:tcW w:w="2038" w:type="dxa"/>
           </w:tcPr>
-          <w:p/>
+          <w:p>
+            <w:r>
+              <w:rPr>
+                <w:rFonts w:ascii="Arial" w:hAnsi="Arial" w:cs="Arial"/>
+                <w:color w:val="000000"/>
+              </w:rPr>
+              <w:t>The code will then run output the number of lines being read and load the maze.csv file.</w:t>
+            </w:r>
+          </w:p>
+        </w:tc>
+        <w:tc>
+          <w:tcPr>
+            <w:tcW w:w="1313" w:type="dxa"/>
+          </w:tcPr>
+          <w:p/>
+        </w:tc>
+      </w:tr>
+      <w:tr>
+        <w:tc>
+          <w:tcPr>
+            <w:tcW w:w="1035" w:type="dxa"/>
+          </w:tcPr>
+          <w:p>
+            <w:r>
+              <w:t>2.0</w:t>
+            </w:r>
+          </w:p>
+        </w:tc>
+        <w:tc>
+          <w:tcPr>
+            <w:tcW w:w="1379" w:type="dxa"/>
+          </w:tcPr>
+          <w:p/>
+        </w:tc>
+        <w:tc>
+          <w:tcPr>
+            <w:tcW w:w="1692" w:type="dxa"/>
+          </w:tcPr>
+          <w:p>
+            <w:r>
+              <w:rPr>
+                <w:rFonts w:ascii="Arial" w:hAnsi="Arial" w:cs="Arial"/>
+                <w:color w:val="000000"/>
+              </w:rPr>
+              <w:t>This is to test if the application will not prompt the user for the data file name when the wrong option has been entered</w:t>
+            </w:r>
+          </w:p>
+        </w:tc>
+        <w:tc>
+          <w:tcPr>
+            <w:tcW w:w="1559" w:type="dxa"/>
+          </w:tcPr>
+          <w:p>
+            <w:r>
+              <w:rPr>
+                <w:rFonts w:ascii="Arial" w:hAnsi="Arial" w:cs="Arial"/>
+                <w:color w:val="000000"/>
+              </w:rPr>
+              <w:t>Option 2</w:t>
+            </w:r>
+          </w:p>
+        </w:tc>
+        <w:tc>
+          <w:tcPr>
+            <w:tcW w:w="2038" w:type="dxa"/>
+          </w:tcPr>
+          <w:p>
+            <w:r>
+              <w:rPr>
+                <w:rFonts w:ascii="Arial" w:hAnsi="Arial" w:cs="Arial"/>
+                <w:color w:val="000000"/>
+              </w:rPr>
+              <w:t>The application will not prompt for the filename.</w:t>
+            </w:r>
+          </w:p>
+        </w:tc>
+        <w:tc>
+          <w:tcPr>
+            <w:tcW w:w="1313" w:type="dxa"/>
+          </w:tcPr>
+          <w:p/>
+        </w:tc>
+      </w:tr>
+      <w:tr>
+        <w:tc>
+          <w:tcPr>
+            <w:tcW w:w="1035" w:type="dxa"/>
+          </w:tcPr>
+          <w:p>
+            <w:r>
+              <w:t>2.1</w:t>
+            </w:r>
+          </w:p>
+        </w:tc>
+        <w:tc>
+          <w:tcPr>
+            <w:tcW w:w="1379" w:type="dxa"/>
+          </w:tcPr>
+          <w:p/>
+        </w:tc>
+        <w:tc>
+          <w:tcPr>
+            <w:tcW w:w="1692" w:type="dxa"/>
+          </w:tcPr>
+          <w:p>
+            <w:r>
+              <w:rPr>
+                <w:rFonts w:ascii="Arial" w:hAnsi="Arial" w:cs="Arial"/>
+                <w:color w:val="000000"/>
+              </w:rPr>
+              <w:t xml:space="preserve">This is to test if the maze </w:t>
+            </w:r>
+            <w:r>
+              <w:rPr>
+                <w:rFonts w:ascii="Arial" w:hAnsi="Arial" w:cs="Arial"/>
+                <w:color w:val="000000"/>
+              </w:rPr>
+              <w:lastRenderedPageBreak/>
+              <w:t>diagram will not run if the filename the incorrect filename has been entered</w:t>
+            </w:r>
+          </w:p>
+        </w:tc>
+        <w:tc>
+          <w:tcPr>
+            <w:tcW w:w="1559" w:type="dxa"/>
+          </w:tcPr>
+          <w:p>
+            <w:pPr>
+              <w:pStyle w:val="NormalWeb"/>
+              <w:spacing w:before="0" w:beforeAutospacing="0" w:after="0" w:afterAutospacing="0"/>
+            </w:pPr>
+            <w:proofErr w:type="spellStart"/>
+            <w:r>
+              <w:rPr>
+                <w:rFonts w:ascii="Arial" w:hAnsi="Arial" w:cs="Arial"/>
+                <w:color w:val="000000"/>
+                <w:sz w:val="22"/>
+                <w:szCs w:val="22"/>
+              </w:rPr>
+              <w:lastRenderedPageBreak/>
+              <w:t>Mazz.cev</w:t>
+            </w:r>
+            <w:proofErr w:type="spellEnd"/>
+          </w:p>
+          <w:p>
+            <w:pPr>
+              <w:pStyle w:val="NormalWeb"/>
+              <w:spacing w:before="0" w:beforeAutospacing="0" w:after="0" w:afterAutospacing="0"/>
+            </w:pPr>
+            <w:r>
+              <w:rPr>
+                <w:rFonts w:ascii="Arial" w:hAnsi="Arial" w:cs="Arial"/>
+                <w:color w:val="000000"/>
+                <w:sz w:val="22"/>
+                <w:szCs w:val="22"/>
+              </w:rPr>
+              <w:t>Maz123</w:t>
+            </w:r>
+          </w:p>
+          <w:p>
+            <w:pPr>
+              <w:pStyle w:val="NormalWeb"/>
+              <w:spacing w:before="0" w:beforeAutospacing="0" w:after="0" w:afterAutospacing="0"/>
+            </w:pPr>
+            <w:proofErr w:type="spellStart"/>
+            <w:r>
+              <w:rPr>
+                <w:rFonts w:ascii="Arial" w:hAnsi="Arial" w:cs="Arial"/>
+                <w:color w:val="000000"/>
+                <w:sz w:val="22"/>
+                <w:szCs w:val="22"/>
+              </w:rPr>
+              <w:lastRenderedPageBreak/>
+              <w:t>aofjb</w:t>
+            </w:r>
+            <w:proofErr w:type="spellEnd"/>
+          </w:p>
+          <w:p/>
+        </w:tc>
+        <w:tc>
+          <w:tcPr>
+            <w:tcW w:w="2038" w:type="dxa"/>
+          </w:tcPr>
+          <w:p>
+            <w:r>
+              <w:rPr>
+                <w:rFonts w:ascii="Arial" w:hAnsi="Arial" w:cs="Arial"/>
+                <w:color w:val="000000"/>
+              </w:rPr>
+              <w:lastRenderedPageBreak/>
+              <w:t xml:space="preserve">The application will not be able to </w:t>
+            </w:r>
+            <w:r>
+              <w:rPr>
+                <w:rFonts w:ascii="Arial" w:hAnsi="Arial" w:cs="Arial"/>
+                <w:color w:val="000000"/>
+              </w:rPr>
+              <w:lastRenderedPageBreak/>
+              <w:t>read and load any file and shows and error message.</w:t>
+            </w:r>
+            <w:bookmarkStart w:id="0" w:name="_GoBack"/>
+            <w:bookmarkEnd w:id="0"/>
+          </w:p>
         </w:tc>
         <w:tc>
           <w:tcPr>
@@ -1585,7 +1893,6 @@
           <w:szCs w:val="24"/>
           <w:u w:val="single"/>
         </w:rPr>
-        <w:lastRenderedPageBreak/>
         <w:t xml:space="preserve">Option </w:t>
       </w:r>
       <w:r>
@@ -1939,6 +2246,7 @@
           </w:tcPr>
           <w:p>
             <w:r>
+              <w:lastRenderedPageBreak/>
               <w:t>3</w:t>
             </w:r>
           </w:p>
@@ -2447,12 +2755,7 @@
           </w:tcPr>
           <w:p>
             <w:r>
-              <w:t>Output: “Moved upwards</w:t>
-            </w:r>
-            <w:bookmarkStart w:id="0" w:name="_GoBack"/>
-            <w:bookmarkEnd w:id="0"/>
-            <w:r>
-              <w:t>”</w:t>
+              <w:t>Output: “Moved upwards”</w:t>
             </w:r>
           </w:p>
         </w:tc>
@@ -2888,6 +3191,7 @@
                 <w:b/>
                 <w:bCs/>
               </w:rPr>
+              <w:lastRenderedPageBreak/>
               <w:t>Test Case #</w:t>
             </w:r>
           </w:p>
@@ -3126,7 +3430,15 @@
     <w:p/>
     <w:p>
       <w:r>
-        <w:t>Screenshot of the pytest result in terminal</w:t>
+        <w:t xml:space="preserve">Screenshot of the </w:t>
+      </w:r>
+      <w:proofErr w:type="spellStart"/>
+      <w:r>
+        <w:t>pytest</w:t>
+      </w:r>
+      <w:proofErr w:type="spellEnd"/>
+      <w:r>
+        <w:t xml:space="preserve"> result in terminal</w:t>
       </w:r>
       <w:r>
         <w:t>:</w:t>
@@ -3786,6 +4098,23 @@
       <w:contextualSpacing/>
     </w:pPr>
   </w:style>
+  <w:style w:type="paragraph" w:styleId="NormalWeb">
+    <w:name w:val="Normal (Web)"/>
+    <w:basedOn w:val="Normal"/>
+    <w:uiPriority w:val="99"/>
+    <w:semiHidden/>
+    <w:unhideWhenUsed/>
+    <w:rsid w:val="00354CBA"/>
+    <w:pPr>
+      <w:spacing w:before="100" w:beforeAutospacing="1" w:after="100" w:afterAutospacing="1" w:line="240" w:lineRule="auto"/>
+    </w:pPr>
+    <w:rPr>
+      <w:rFonts w:ascii="Times New Roman" w:eastAsia="Times New Roman" w:hAnsi="Times New Roman" w:cs="Times New Roman"/>
+      <w:sz w:val="24"/>
+      <w:szCs w:val="24"/>
+      <w:lang w:val="en-GB"/>
+    </w:rPr>
+  </w:style>
 </w:styles>
 </file>
 

</xml_diff>

<commit_message>
Updated Test Cases and started development of option 2
</commit_message>
<xml_diff>
--- a/Tested before code development (Assignment).docx
+++ b/Tested before code development (Assignment).docx
@@ -415,13 +415,8 @@
           </w:tcPr>
           <w:p>
             <w:r>
-              <w:t xml:space="preserve">value: </w:t>
-            </w:r>
-            <w:proofErr w:type="spellStart"/>
-            <w:r>
-              <w:t>abc</w:t>
-            </w:r>
-            <w:proofErr w:type="spellEnd"/>
+              <w:t>value: abc</w:t>
+            </w:r>
           </w:p>
         </w:tc>
         <w:tc>
@@ -1425,7 +1420,6 @@
               <w:pStyle w:val="NormalWeb"/>
               <w:spacing w:before="0" w:beforeAutospacing="0" w:after="0" w:afterAutospacing="0"/>
             </w:pPr>
-            <w:proofErr w:type="spellStart"/>
             <w:r>
               <w:rPr>
                 <w:rFonts w:ascii="Arial" w:hAnsi="Arial" w:cs="Arial"/>
@@ -1436,7 +1430,6 @@
               <w:lastRenderedPageBreak/>
               <w:t>Mazz.cev</w:t>
             </w:r>
-            <w:proofErr w:type="spellEnd"/>
           </w:p>
           <w:p>
             <w:pPr>
@@ -1458,7 +1451,6 @@
               <w:pStyle w:val="NormalWeb"/>
               <w:spacing w:before="0" w:beforeAutospacing="0" w:after="0" w:afterAutospacing="0"/>
             </w:pPr>
-            <w:proofErr w:type="spellStart"/>
             <w:r>
               <w:rPr>
                 <w:rFonts w:ascii="Arial" w:hAnsi="Arial" w:cs="Arial"/>
@@ -1469,7 +1461,6 @@
               <w:lastRenderedPageBreak/>
               <w:t>aofjb</w:t>
             </w:r>
-            <w:proofErr w:type="spellEnd"/>
           </w:p>
           <w:p/>
         </w:tc>
@@ -1494,8 +1485,6 @@
               <w:lastRenderedPageBreak/>
               <w:t>read and load any file and shows and error message.</w:t>
             </w:r>
-            <w:bookmarkStart w:id="0" w:name="_GoBack"/>
-            <w:bookmarkEnd w:id="0"/>
           </w:p>
         </w:tc>
         <w:tc>
@@ -1713,7 +1702,7 @@
           </w:tcPr>
           <w:p>
             <w:r>
-              <w:t>Unable to display list</w:t>
+              <w:t>Empty List</w:t>
             </w:r>
           </w:p>
         </w:tc>
@@ -1723,7 +1712,7 @@
           </w:tcPr>
           <w:p>
             <w:r>
-              <w:t>To test if it will return an error if there is a list saved but it is unable to display</w:t>
+              <w:t xml:space="preserve">To test if the list is empty </w:t>
             </w:r>
           </w:p>
         </w:tc>
@@ -1733,7 +1722,7 @@
           </w:tcPr>
           <w:p>
             <w:r>
-              <w:t>List stored</w:t>
+              <w:t>emptyList = []</w:t>
             </w:r>
           </w:p>
         </w:tc>
@@ -1743,7 +1732,7 @@
           </w:tcPr>
           <w:p>
             <w:r>
-              <w:t xml:space="preserve">Returns an error message that </w:t>
+              <w:t>Returns “List is empty”</w:t>
             </w:r>
           </w:p>
         </w:tc>
@@ -1772,7 +1761,7 @@
           </w:tcPr>
           <w:p>
             <w:r>
-              <w:t>No list saved</w:t>
+              <w:t>Occupied List</w:t>
             </w:r>
           </w:p>
         </w:tc>
@@ -1782,7 +1771,7 @@
           </w:tcPr>
           <w:p>
             <w:r>
-              <w:t>To test if it will return an error message if there are no list saved</w:t>
+              <w:t xml:space="preserve">To test if the list is occupied </w:t>
             </w:r>
           </w:p>
         </w:tc>
@@ -1792,7 +1781,7 @@
           </w:tcPr>
           <w:p>
             <w:r>
-              <w:t>No list stored</w:t>
+              <w:t>notmazeList = ["1","2"]</w:t>
             </w:r>
           </w:p>
         </w:tc>
@@ -1802,7 +1791,7 @@
           </w:tcPr>
           <w:p>
             <w:r>
-              <w:t>Returns a message that states “No maze stored”</w:t>
+              <w:t>Returns “List is occupied.”</w:t>
             </w:r>
           </w:p>
         </w:tc>
@@ -1830,7 +1819,7 @@
           </w:tcPr>
           <w:p>
             <w:r>
-              <w:t>Loads the saved list</w:t>
+              <w:t>Occupied List 2</w:t>
             </w:r>
           </w:p>
         </w:tc>
@@ -1840,7 +1829,10 @@
           </w:tcPr>
           <w:p>
             <w:r>
-              <w:t>To test if the list will correctly print the saved list</w:t>
+              <w:t xml:space="preserve">To test if the list is occupied </w:t>
+            </w:r>
+            <w:r>
+              <w:t xml:space="preserve">with a different list </w:t>
             </w:r>
           </w:p>
         </w:tc>
@@ -1850,7 +1842,7 @@
           </w:tcPr>
           <w:p>
             <w:r>
-              <w:t>List stored</w:t>
+              <w:t>mazeList = ["X","O","A","B"]</w:t>
             </w:r>
           </w:p>
         </w:tc>
@@ -1860,8 +1852,126 @@
           </w:tcPr>
           <w:p>
             <w:r>
-              <w:t>Prints the maze</w:t>
-            </w:r>
+              <w:t>Returns “List is occupied.”</w:t>
+            </w:r>
+          </w:p>
+        </w:tc>
+        <w:tc>
+          <w:tcPr>
+            <w:tcW w:w="1313" w:type="dxa"/>
+          </w:tcPr>
+          <w:p/>
+        </w:tc>
+      </w:tr>
+      <w:tr>
+        <w:tc>
+          <w:tcPr>
+            <w:tcW w:w="1035" w:type="dxa"/>
+          </w:tcPr>
+          <w:p>
+            <w:r>
+              <w:t>4</w:t>
+            </w:r>
+          </w:p>
+        </w:tc>
+        <w:tc>
+          <w:tcPr>
+            <w:tcW w:w="1379" w:type="dxa"/>
+          </w:tcPr>
+          <w:p>
+            <w:r>
+              <w:t>Maze List</w:t>
+            </w:r>
+          </w:p>
+        </w:tc>
+        <w:tc>
+          <w:tcPr>
+            <w:tcW w:w="1692" w:type="dxa"/>
+          </w:tcPr>
+          <w:p>
+            <w:r>
+              <w:t>To test if the list is a maze</w:t>
+            </w:r>
+          </w:p>
+        </w:tc>
+        <w:tc>
+          <w:tcPr>
+            <w:tcW w:w="1559" w:type="dxa"/>
+          </w:tcPr>
+          <w:p>
+            <w:r>
+              <w:t>mazeList = ["X","O","A","B"]</w:t>
+            </w:r>
+          </w:p>
+        </w:tc>
+        <w:tc>
+          <w:tcPr>
+            <w:tcW w:w="2038" w:type="dxa"/>
+          </w:tcPr>
+          <w:p>
+            <w:r>
+              <w:t>Returns “The list is a maze”</w:t>
+            </w:r>
+          </w:p>
+        </w:tc>
+        <w:tc>
+          <w:tcPr>
+            <w:tcW w:w="1313" w:type="dxa"/>
+          </w:tcPr>
+          <w:p/>
+        </w:tc>
+      </w:tr>
+      <w:tr>
+        <w:tc>
+          <w:tcPr>
+            <w:tcW w:w="1035" w:type="dxa"/>
+          </w:tcPr>
+          <w:p>
+            <w:r>
+              <w:t>5</w:t>
+            </w:r>
+          </w:p>
+        </w:tc>
+        <w:tc>
+          <w:tcPr>
+            <w:tcW w:w="1379" w:type="dxa"/>
+          </w:tcPr>
+          <w:p>
+            <w:r>
+              <w:t>Not a maze List</w:t>
+            </w:r>
+          </w:p>
+        </w:tc>
+        <w:tc>
+          <w:tcPr>
+            <w:tcW w:w="1692" w:type="dxa"/>
+          </w:tcPr>
+          <w:p>
+            <w:r>
+              <w:t>To test if the list is not a maze</w:t>
+            </w:r>
+          </w:p>
+        </w:tc>
+        <w:tc>
+          <w:tcPr>
+            <w:tcW w:w="1559" w:type="dxa"/>
+          </w:tcPr>
+          <w:p>
+            <w:r>
+              <w:t>notmazeList = ["1","2"]</w:t>
+            </w:r>
+          </w:p>
+        </w:tc>
+        <w:tc>
+          <w:tcPr>
+            <w:tcW w:w="2038" w:type="dxa"/>
+          </w:tcPr>
+          <w:p>
+            <w:r>
+              <w:t>Returns “the list is not a maze.”</w:t>
+            </w:r>
+            <w:bookmarkStart w:id="0" w:name="_GoBack"/>
+            <w:bookmarkEnd w:id="0"/>
           </w:p>
         </w:tc>
         <w:tc>
@@ -2246,28 +2356,31 @@
           </w:tcPr>
           <w:p>
             <w:r>
+              <w:t>3</w:t>
+            </w:r>
+          </w:p>
+        </w:tc>
+        <w:tc>
+          <w:tcPr>
+            <w:tcW w:w="1379" w:type="dxa"/>
+          </w:tcPr>
+          <w:p>
+            <w:r>
+              <w:t>Test downward movement</w:t>
+            </w:r>
+          </w:p>
+        </w:tc>
+        <w:tc>
+          <w:tcPr>
+            <w:tcW w:w="1692" w:type="dxa"/>
+          </w:tcPr>
+          <w:p>
+            <w:r>
+              <w:t xml:space="preserve">To test if the position can </w:t>
+            </w:r>
+            <w:r>
               <w:lastRenderedPageBreak/>
-              <w:t>3</w:t>
-            </w:r>
-          </w:p>
-        </w:tc>
-        <w:tc>
-          <w:tcPr>
-            <w:tcW w:w="1379" w:type="dxa"/>
-          </w:tcPr>
-          <w:p>
-            <w:r>
-              <w:t>Test downward movement</w:t>
-            </w:r>
-          </w:p>
-        </w:tc>
-        <w:tc>
-          <w:tcPr>
-            <w:tcW w:w="1692" w:type="dxa"/>
-          </w:tcPr>
-          <w:p>
-            <w:r>
-              <w:t>To test if the position can move accordingly</w:t>
+              <w:t>move accordingly</w:t>
             </w:r>
           </w:p>
         </w:tc>
@@ -2277,6 +2390,7 @@
           </w:tcPr>
           <w:p>
             <w:r>
+              <w:lastRenderedPageBreak/>
               <w:t>Test value: “S”</w:t>
             </w:r>
           </w:p>
@@ -3191,7 +3305,6 @@
                 <w:b/>
                 <w:bCs/>
               </w:rPr>
-              <w:lastRenderedPageBreak/>
               <w:t>Test Case #</w:t>
             </w:r>
           </w:p>
@@ -3347,6 +3460,7 @@
           </w:tcPr>
           <w:p>
             <w:r>
+              <w:lastRenderedPageBreak/>
               <w:t>2</w:t>
             </w:r>
           </w:p>
@@ -3430,15 +3544,7 @@
     <w:p/>
     <w:p>
       <w:r>
-        <w:t xml:space="preserve">Screenshot of the </w:t>
-      </w:r>
-      <w:proofErr w:type="spellStart"/>
-      <w:r>
-        <w:t>pytest</w:t>
-      </w:r>
-      <w:proofErr w:type="spellEnd"/>
-      <w:r>
-        <w:t xml:space="preserve"> result in terminal</w:t>
+        <w:t>Screenshot of the pytest result in terminal</w:t>
       </w:r>
       <w:r>
         <w:t>:</w:t>

</xml_diff>

<commit_message>
added one more unit test for play maze game
i added one more unit test: find end location for play maze game feature.
</commit_message>
<xml_diff>
--- a/Tested before code development (Assignment).docx
+++ b/Tested before code development (Assignment).docx
@@ -1829,10 +1829,7 @@
           </w:tcPr>
           <w:p>
             <w:r>
-              <w:t xml:space="preserve">To test if the list is occupied </w:t>
-            </w:r>
-            <w:r>
-              <w:t xml:space="preserve">with a different list </w:t>
+              <w:t xml:space="preserve">To test if the list is occupied with a different list </w:t>
             </w:r>
           </w:p>
         </w:tc>
@@ -1970,8 +1967,6 @@
             <w:r>
               <w:t>Returns “the list is not a maze.”</w:t>
             </w:r>
-            <w:bookmarkStart w:id="0" w:name="_GoBack"/>
-            <w:bookmarkEnd w:id="0"/>
           </w:p>
         </w:tc>
         <w:tc>
@@ -2839,6 +2834,87 @@
           </w:tcPr>
           <w:p>
             <w:r>
+              <w:t>Test finding ending location</w:t>
+            </w:r>
+          </w:p>
+        </w:tc>
+        <w:tc>
+          <w:tcPr>
+            <w:tcW w:w="1692" w:type="dxa"/>
+          </w:tcPr>
+          <w:p>
+            <w:r>
+              <w:t>To test if it can locate the ending location</w:t>
+            </w:r>
+          </w:p>
+        </w:tc>
+        <w:tc>
+          <w:tcPr>
+            <w:tcW w:w="1559" w:type="dxa"/>
+          </w:tcPr>
+          <w:p>
+            <w:r>
+              <w:t xml:space="preserve">Test value: </w:t>
+            </w:r>
+            <w:r>
+              <w:t>[X,</w:t>
+            </w:r>
+            <w:r>
+              <w:t>B</w:t>
+            </w:r>
+            <w:bookmarkStart w:id="0" w:name="_GoBack"/>
+            <w:bookmarkEnd w:id="0"/>
+            <w:r>
+              <w:t>,O,A,O,O,X]</w:t>
+            </w:r>
+          </w:p>
+        </w:tc>
+        <w:tc>
+          <w:tcPr>
+            <w:tcW w:w="2038" w:type="dxa"/>
+          </w:tcPr>
+          <w:p>
+            <w:r>
+              <w:t xml:space="preserve">Output: </w:t>
+            </w:r>
+            <w:r>
+              <w:t>"Row0, Column</w:t>
+            </w:r>
+            <w:r>
+              <w:t>1</w:t>
+            </w:r>
+            <w:r>
+              <w:t>"</w:t>
+            </w:r>
+          </w:p>
+        </w:tc>
+        <w:tc>
+          <w:tcPr>
+            <w:tcW w:w="1313" w:type="dxa"/>
+          </w:tcPr>
+          <w:p/>
+        </w:tc>
+      </w:tr>
+      <w:tr>
+        <w:tc>
+          <w:tcPr>
+            <w:tcW w:w="1035" w:type="dxa"/>
+          </w:tcPr>
+          <w:p>
+            <w:r>
+              <w:t>1</w:t>
+            </w:r>
+            <w:r>
+              <w:t>2</w:t>
+            </w:r>
+          </w:p>
+        </w:tc>
+        <w:tc>
+          <w:tcPr>
+            <w:tcW w:w="1379" w:type="dxa"/>
+          </w:tcPr>
+          <w:p>
+            <w:r>
               <w:t xml:space="preserve">Test case sensitive </w:t>
             </w:r>
           </w:p>
@@ -3305,6 +3381,7 @@
                 <w:b/>
                 <w:bCs/>
               </w:rPr>
+              <w:lastRenderedPageBreak/>
               <w:t>Test Case #</w:t>
             </w:r>
           </w:p>
@@ -3460,7 +3537,6 @@
           </w:tcPr>
           <w:p>
             <w:r>
-              <w:lastRenderedPageBreak/>
               <w:t>2</w:t>
             </w:r>
           </w:p>

</xml_diff>

<commit_message>
Done Unit Tests And Automation Before Coding For Configure Maze Feature
</commit_message>
<xml_diff>
--- a/Tested before code development (Assignment).docx
+++ b/Tested before code development (Assignment).docx
@@ -415,8 +415,13 @@
           </w:tcPr>
           <w:p>
             <w:r>
-              <w:t>value: abc</w:t>
-            </w:r>
+              <w:t xml:space="preserve">value: </w:t>
+            </w:r>
+            <w:proofErr w:type="spellStart"/>
+            <w:r>
+              <w:t>abc</w:t>
+            </w:r>
+            <w:proofErr w:type="spellEnd"/>
           </w:p>
         </w:tc>
         <w:tc>
@@ -824,11 +829,16 @@
             <w:r>
               <w:t xml:space="preserve">To test if inputting </w:t>
             </w:r>
+            <w:proofErr w:type="gramStart"/>
             <w:r>
               <w:t xml:space="preserve">0 </w:t>
             </w:r>
             <w:r>
-              <w:t xml:space="preserve"> will stop the python script</w:t>
+              <w:t xml:space="preserve"> will</w:t>
+            </w:r>
+            <w:proofErr w:type="gramEnd"/>
+            <w:r>
+              <w:t xml:space="preserve"> stop the python script</w:t>
             </w:r>
           </w:p>
         </w:tc>
@@ -1149,7 +1159,27 @@
                 <w:sz w:val="22"/>
                 <w:szCs w:val="22"/>
               </w:rPr>
-              <w:t>“Enter the name of the data file : ____”</w:t>
+              <w:t xml:space="preserve">“Enter the name of the data </w:t>
+            </w:r>
+            <w:proofErr w:type="gramStart"/>
+            <w:r>
+              <w:rPr>
+                <w:rFonts w:ascii="Arial" w:hAnsi="Arial" w:cs="Arial"/>
+                <w:color w:val="000000"/>
+                <w:sz w:val="22"/>
+                <w:szCs w:val="22"/>
+              </w:rPr>
+              <w:t>file :</w:t>
+            </w:r>
+            <w:proofErr w:type="gramEnd"/>
+            <w:r>
+              <w:rPr>
+                <w:rFonts w:ascii="Arial" w:hAnsi="Arial" w:cs="Arial"/>
+                <w:color w:val="000000"/>
+                <w:sz w:val="22"/>
+                <w:szCs w:val="22"/>
+              </w:rPr>
+              <w:t xml:space="preserve"> ____”</w:t>
             </w:r>
           </w:p>
           <w:p>
@@ -1420,6 +1450,7 @@
               <w:pStyle w:val="NormalWeb"/>
               <w:spacing w:before="0" w:beforeAutospacing="0" w:after="0" w:afterAutospacing="0"/>
             </w:pPr>
+            <w:proofErr w:type="spellStart"/>
             <w:r>
               <w:rPr>
                 <w:rFonts w:ascii="Arial" w:hAnsi="Arial" w:cs="Arial"/>
@@ -1430,6 +1461,7 @@
               <w:lastRenderedPageBreak/>
               <w:t>Mazz.cev</w:t>
             </w:r>
+            <w:proofErr w:type="spellEnd"/>
           </w:p>
           <w:p>
             <w:pPr>
@@ -1451,6 +1483,7 @@
               <w:pStyle w:val="NormalWeb"/>
               <w:spacing w:before="0" w:beforeAutospacing="0" w:after="0" w:afterAutospacing="0"/>
             </w:pPr>
+            <w:proofErr w:type="spellStart"/>
             <w:r>
               <w:rPr>
                 <w:rFonts w:ascii="Arial" w:hAnsi="Arial" w:cs="Arial"/>
@@ -1461,6 +1494,7 @@
               <w:lastRenderedPageBreak/>
               <w:t>aofjb</w:t>
             </w:r>
+            <w:proofErr w:type="spellEnd"/>
           </w:p>
           <w:p/>
         </w:tc>
@@ -1721,8 +1755,13 @@
             <w:tcW w:w="1559" w:type="dxa"/>
           </w:tcPr>
           <w:p>
-            <w:r>
-              <w:t>emptyList = []</w:t>
+            <w:proofErr w:type="spellStart"/>
+            <w:r>
+              <w:t>emptyList</w:t>
+            </w:r>
+            <w:proofErr w:type="spellEnd"/>
+            <w:r>
+              <w:t xml:space="preserve"> = []</w:t>
             </w:r>
           </w:p>
         </w:tc>
@@ -1780,8 +1819,13 @@
             <w:tcW w:w="1559" w:type="dxa"/>
           </w:tcPr>
           <w:p>
-            <w:r>
-              <w:t>notmazeList = ["1","2"]</w:t>
+            <w:proofErr w:type="spellStart"/>
+            <w:r>
+              <w:t>notmazeList</w:t>
+            </w:r>
+            <w:proofErr w:type="spellEnd"/>
+            <w:r>
+              <w:t xml:space="preserve"> = ["1","2"]</w:t>
             </w:r>
           </w:p>
         </w:tc>
@@ -1829,10 +1873,7 @@
           </w:tcPr>
           <w:p>
             <w:r>
-              <w:t xml:space="preserve">To test if the list is occupied </w:t>
-            </w:r>
-            <w:r>
-              <w:t xml:space="preserve">with a different list </w:t>
+              <w:t xml:space="preserve">To test if the list is occupied with a different list </w:t>
             </w:r>
           </w:p>
         </w:tc>
@@ -1841,8 +1882,13 @@
             <w:tcW w:w="1559" w:type="dxa"/>
           </w:tcPr>
           <w:p>
-            <w:r>
-              <w:t>mazeList = ["X","O","A","B"]</w:t>
+            <w:proofErr w:type="spellStart"/>
+            <w:r>
+              <w:t>mazeList</w:t>
+            </w:r>
+            <w:proofErr w:type="spellEnd"/>
+            <w:r>
+              <w:t xml:space="preserve"> = ["X","O","A","B"]</w:t>
             </w:r>
           </w:p>
         </w:tc>
@@ -1899,8 +1945,13 @@
             <w:tcW w:w="1559" w:type="dxa"/>
           </w:tcPr>
           <w:p>
-            <w:r>
-              <w:t>mazeList = ["X","O","A","B"]</w:t>
+            <w:proofErr w:type="spellStart"/>
+            <w:r>
+              <w:t>mazeList</w:t>
+            </w:r>
+            <w:proofErr w:type="spellEnd"/>
+            <w:r>
+              <w:t xml:space="preserve"> = ["X","O","A","B"]</w:t>
             </w:r>
           </w:p>
         </w:tc>
@@ -1957,8 +2008,13 @@
             <w:tcW w:w="1559" w:type="dxa"/>
           </w:tcPr>
           <w:p>
-            <w:r>
-              <w:t>notmazeList = ["1","2"]</w:t>
+            <w:proofErr w:type="spellStart"/>
+            <w:r>
+              <w:t>notmazeList</w:t>
+            </w:r>
+            <w:proofErr w:type="spellEnd"/>
+            <w:r>
+              <w:t xml:space="preserve"> = ["1","2"]</w:t>
             </w:r>
           </w:p>
         </w:tc>
@@ -1970,8 +2026,6 @@
             <w:r>
               <w:t>Returns “the list is not a maze.”</w:t>
             </w:r>
-            <w:bookmarkStart w:id="0" w:name="_GoBack"/>
-            <w:bookmarkEnd w:id="0"/>
           </w:p>
         </w:tc>
         <w:tc>
@@ -2801,7 +2855,15 @@
           </w:tcPr>
           <w:p>
             <w:r>
-              <w:t>Test value: [X,O,O,A,O,O,X]</w:t>
+              <w:t>Test value: [</w:t>
+            </w:r>
+            <w:proofErr w:type="gramStart"/>
+            <w:r>
+              <w:t>X,O</w:t>
+            </w:r>
+            <w:proofErr w:type="gramEnd"/>
+            <w:r>
+              <w:t>,O,A,O,O,X]</w:t>
             </w:r>
           </w:p>
         </w:tc>
@@ -2881,7 +2943,6 @@
         </w:tc>
       </w:tr>
     </w:tbl>
-    <w:p/>
     <w:p/>
     <w:p/>
     <w:p>
@@ -2954,10 +3015,10 @@
       </w:tblPr>
       <w:tblGrid>
         <w:gridCol w:w="1035"/>
-        <w:gridCol w:w="1379"/>
-        <w:gridCol w:w="1692"/>
+        <w:gridCol w:w="1512"/>
+        <w:gridCol w:w="1701"/>
         <w:gridCol w:w="1559"/>
-        <w:gridCol w:w="2038"/>
+        <w:gridCol w:w="1896"/>
         <w:gridCol w:w="1313"/>
       </w:tblGrid>
       <w:tr>
@@ -2983,7 +3044,7 @@
         </w:tc>
         <w:tc>
           <w:tcPr>
-            <w:tcW w:w="1379" w:type="dxa"/>
+            <w:tcW w:w="1512" w:type="dxa"/>
           </w:tcPr>
           <w:p>
             <w:pPr>
@@ -3003,7 +3064,7 @@
         </w:tc>
         <w:tc>
           <w:tcPr>
-            <w:tcW w:w="1692" w:type="dxa"/>
+            <w:tcW w:w="1701" w:type="dxa"/>
           </w:tcPr>
           <w:p>
             <w:pPr>
@@ -3043,7 +3104,7 @@
         </w:tc>
         <w:tc>
           <w:tcPr>
-            <w:tcW w:w="2038" w:type="dxa"/>
+            <w:tcW w:w="1896" w:type="dxa"/>
           </w:tcPr>
           <w:p>
             <w:pPr>
@@ -3095,33 +3156,56 @@
         </w:tc>
         <w:tc>
           <w:tcPr>
-            <w:tcW w:w="1379" w:type="dxa"/>
-          </w:tcPr>
-          <w:p/>
-        </w:tc>
-        <w:tc>
-          <w:tcPr>
-            <w:tcW w:w="1692" w:type="dxa"/>
-          </w:tcPr>
-          <w:p/>
+            <w:tcW w:w="1512" w:type="dxa"/>
+          </w:tcPr>
+          <w:p>
+            <w:r>
+              <w:t>Display</w:t>
+            </w:r>
+          </w:p>
+          <w:p>
+            <w:r>
+              <w:t>Configuration</w:t>
+            </w:r>
+            <w:r>
+              <w:t xml:space="preserve"> Menu</w:t>
+            </w:r>
+          </w:p>
+        </w:tc>
+        <w:tc>
+          <w:tcPr>
+            <w:tcW w:w="1701" w:type="dxa"/>
+          </w:tcPr>
+          <w:p>
+            <w:r>
+              <w:t>To test the displaying of the configuration menu.</w:t>
+            </w:r>
+          </w:p>
         </w:tc>
         <w:tc>
           <w:tcPr>
             <w:tcW w:w="1559" w:type="dxa"/>
           </w:tcPr>
-          <w:p/>
-        </w:tc>
-        <w:tc>
-          <w:tcPr>
-            <w:tcW w:w="2038" w:type="dxa"/>
-          </w:tcPr>
-          <w:p/>
+          <w:p>
+            <w:r>
+              <w:t>Option: 4</w:t>
+            </w:r>
+          </w:p>
+        </w:tc>
+        <w:tc>
+          <w:tcPr>
+            <w:tcW w:w="1896" w:type="dxa"/>
+          </w:tcPr>
+          <w:p>
+            <w:r>
+              <w:t>Configuration Menu is displayed</w:t>
+            </w:r>
+          </w:p>
         </w:tc>
         <w:tc>
           <w:tcPr>
             <w:tcW w:w="1313" w:type="dxa"/>
           </w:tcPr>
-          <w:p/>
           <w:p/>
         </w:tc>
       </w:tr>
@@ -3138,27 +3222,81 @@
         </w:tc>
         <w:tc>
           <w:tcPr>
-            <w:tcW w:w="1379" w:type="dxa"/>
-          </w:tcPr>
-          <w:p/>
-        </w:tc>
-        <w:tc>
-          <w:tcPr>
-            <w:tcW w:w="1692" w:type="dxa"/>
-          </w:tcPr>
-          <w:p/>
+            <w:tcW w:w="1512" w:type="dxa"/>
+          </w:tcPr>
+          <w:p>
+            <w:r>
+              <w:t>No Maze</w:t>
+            </w:r>
+            <w:r>
+              <w:t xml:space="preserve"> </w:t>
+            </w:r>
+            <w:r>
+              <w:t>Loaded</w:t>
+            </w:r>
+          </w:p>
+        </w:tc>
+        <w:tc>
+          <w:tcPr>
+            <w:tcW w:w="1701" w:type="dxa"/>
+          </w:tcPr>
+          <w:p>
+            <w:r>
+              <w:t>To test when no maze is loaded</w:t>
+            </w:r>
+          </w:p>
         </w:tc>
         <w:tc>
           <w:tcPr>
             <w:tcW w:w="1559" w:type="dxa"/>
           </w:tcPr>
-          <w:p/>
-        </w:tc>
-        <w:tc>
-          <w:tcPr>
-            <w:tcW w:w="2038" w:type="dxa"/>
-          </w:tcPr>
-          <w:p/>
+          <w:p>
+            <w:r>
+              <w:t>Maze</w:t>
+            </w:r>
+            <w:r>
+              <w:t xml:space="preserve"> </w:t>
+            </w:r>
+            <w:r>
+              <w:t>=</w:t>
+            </w:r>
+            <w:r>
+              <w:t xml:space="preserve"> </w:t>
+            </w:r>
+            <w:r>
+              <w:t>[]</w:t>
+            </w:r>
+          </w:p>
+          <w:p>
+            <w:r>
+              <w:t>Option: 4</w:t>
+            </w:r>
+          </w:p>
+          <w:p>
+            <w:proofErr w:type="spellStart"/>
+            <w:r>
+              <w:t>ConfigOption</w:t>
+            </w:r>
+            <w:proofErr w:type="spellEnd"/>
+            <w:r>
+              <w:t>:</w:t>
+            </w:r>
+          </w:p>
+          <w:p>
+            <w:r>
+              <w:t>1</w:t>
+            </w:r>
+          </w:p>
+        </w:tc>
+        <w:tc>
+          <w:tcPr>
+            <w:tcW w:w="1896" w:type="dxa"/>
+          </w:tcPr>
+          <w:p>
+            <w:r>
+              <w:t>Error message about no maze loaded appears</w:t>
+            </w:r>
+          </w:p>
         </w:tc>
         <w:tc>
           <w:tcPr>
@@ -3180,27 +3318,655 @@
         </w:tc>
         <w:tc>
           <w:tcPr>
-            <w:tcW w:w="1379" w:type="dxa"/>
-          </w:tcPr>
-          <w:p/>
-        </w:tc>
-        <w:tc>
-          <w:tcPr>
-            <w:tcW w:w="1692" w:type="dxa"/>
-          </w:tcPr>
-          <w:p/>
+            <w:tcW w:w="1512" w:type="dxa"/>
+          </w:tcPr>
+          <w:p>
+            <w:r>
+              <w:t>Create Wall</w:t>
+            </w:r>
+          </w:p>
+        </w:tc>
+        <w:tc>
+          <w:tcPr>
+            <w:tcW w:w="1701" w:type="dxa"/>
+          </w:tcPr>
+          <w:p>
+            <w:r>
+              <w:t>To test the creation of a wall</w:t>
+            </w:r>
+          </w:p>
         </w:tc>
         <w:tc>
           <w:tcPr>
             <w:tcW w:w="1559" w:type="dxa"/>
           </w:tcPr>
-          <w:p/>
-        </w:tc>
-        <w:tc>
-          <w:tcPr>
-            <w:tcW w:w="2038" w:type="dxa"/>
-          </w:tcPr>
-          <w:p/>
+          <w:p>
+            <w:r>
+              <w:t>Option: 4</w:t>
+            </w:r>
+          </w:p>
+          <w:p>
+            <w:r>
+              <w:t>Config</w:t>
+            </w:r>
+            <w:r>
+              <w:t>Option</w:t>
+            </w:r>
+            <w:r>
+              <w:t>:</w:t>
+            </w:r>
+            <w:r>
+              <w:t>1</w:t>
+            </w:r>
+          </w:p>
+          <w:p>
+            <w:r>
+              <w:t>Coordinate:</w:t>
+            </w:r>
+          </w:p>
+          <w:p>
+            <w:r>
+              <w:t>1, 1</w:t>
+            </w:r>
+          </w:p>
+        </w:tc>
+        <w:tc>
+          <w:tcPr>
+            <w:tcW w:w="1896" w:type="dxa"/>
+          </w:tcPr>
+          <w:p>
+            <w:r>
+              <w:t>Item at 1, 1 is now ‘X’</w:t>
+            </w:r>
+          </w:p>
+        </w:tc>
+        <w:tc>
+          <w:tcPr>
+            <w:tcW w:w="1313" w:type="dxa"/>
+          </w:tcPr>
+          <w:p/>
+          <w:p/>
+        </w:tc>
+      </w:tr>
+      <w:tr>
+        <w:tc>
+          <w:tcPr>
+            <w:tcW w:w="1035" w:type="dxa"/>
+          </w:tcPr>
+          <w:p>
+            <w:r>
+              <w:lastRenderedPageBreak/>
+              <w:t>4</w:t>
+            </w:r>
+          </w:p>
+        </w:tc>
+        <w:tc>
+          <w:tcPr>
+            <w:tcW w:w="1512" w:type="dxa"/>
+          </w:tcPr>
+          <w:p>
+            <w:r>
+              <w:t>Create</w:t>
+            </w:r>
+          </w:p>
+          <w:p>
+            <w:r>
+              <w:t>Passageway</w:t>
+            </w:r>
+          </w:p>
+        </w:tc>
+        <w:tc>
+          <w:tcPr>
+            <w:tcW w:w="1701" w:type="dxa"/>
+          </w:tcPr>
+          <w:p>
+            <w:r>
+              <w:t>To test the creation of a passageway</w:t>
+            </w:r>
+          </w:p>
+        </w:tc>
+        <w:tc>
+          <w:tcPr>
+            <w:tcW w:w="1559" w:type="dxa"/>
+          </w:tcPr>
+          <w:p>
+            <w:r>
+              <w:t>Option: 4</w:t>
+            </w:r>
+          </w:p>
+          <w:p>
+            <w:proofErr w:type="spellStart"/>
+            <w:r>
+              <w:t>Config</w:t>
+            </w:r>
+            <w:r>
+              <w:t>Option</w:t>
+            </w:r>
+            <w:proofErr w:type="spellEnd"/>
+            <w:r>
+              <w:t xml:space="preserve">: </w:t>
+            </w:r>
+            <w:r>
+              <w:t>2</w:t>
+            </w:r>
+          </w:p>
+          <w:p>
+            <w:r>
+              <w:t>Coordinate:</w:t>
+            </w:r>
+          </w:p>
+          <w:p>
+            <w:r>
+              <w:t>2, 2</w:t>
+            </w:r>
+          </w:p>
+        </w:tc>
+        <w:tc>
+          <w:tcPr>
+            <w:tcW w:w="1896" w:type="dxa"/>
+          </w:tcPr>
+          <w:p>
+            <w:r>
+              <w:t>Item at 2, 2 is now ‘O’</w:t>
+            </w:r>
+          </w:p>
+        </w:tc>
+        <w:tc>
+          <w:tcPr>
+            <w:tcW w:w="1313" w:type="dxa"/>
+          </w:tcPr>
+          <w:p/>
+        </w:tc>
+      </w:tr>
+      <w:tr>
+        <w:tc>
+          <w:tcPr>
+            <w:tcW w:w="1035" w:type="dxa"/>
+          </w:tcPr>
+          <w:p>
+            <w:r>
+              <w:t>5</w:t>
+            </w:r>
+          </w:p>
+        </w:tc>
+        <w:tc>
+          <w:tcPr>
+            <w:tcW w:w="1512" w:type="dxa"/>
+          </w:tcPr>
+          <w:p>
+            <w:r>
+              <w:t>Create Start Point</w:t>
+            </w:r>
+          </w:p>
+        </w:tc>
+        <w:tc>
+          <w:tcPr>
+            <w:tcW w:w="1701" w:type="dxa"/>
+          </w:tcPr>
+          <w:p>
+            <w:r>
+              <w:t xml:space="preserve">To test the creation of a </w:t>
+            </w:r>
+            <w:proofErr w:type="gramStart"/>
+            <w:r>
+              <w:t>start</w:t>
+            </w:r>
+            <w:proofErr w:type="gramEnd"/>
+            <w:r>
+              <w:t xml:space="preserve"> point</w:t>
+            </w:r>
+          </w:p>
+        </w:tc>
+        <w:tc>
+          <w:tcPr>
+            <w:tcW w:w="1559" w:type="dxa"/>
+          </w:tcPr>
+          <w:p>
+            <w:r>
+              <w:t>Option 4:</w:t>
+            </w:r>
+          </w:p>
+          <w:p>
+            <w:proofErr w:type="spellStart"/>
+            <w:r>
+              <w:t>Config</w:t>
+            </w:r>
+            <w:r>
+              <w:t>Option</w:t>
+            </w:r>
+            <w:proofErr w:type="spellEnd"/>
+            <w:r>
+              <w:t xml:space="preserve">: </w:t>
+            </w:r>
+            <w:r>
+              <w:t>3</w:t>
+            </w:r>
+          </w:p>
+          <w:p>
+            <w:r>
+              <w:t>Coordinate:</w:t>
+            </w:r>
+          </w:p>
+          <w:p>
+            <w:r>
+              <w:t>2, 3</w:t>
+            </w:r>
+          </w:p>
+        </w:tc>
+        <w:tc>
+          <w:tcPr>
+            <w:tcW w:w="1896" w:type="dxa"/>
+          </w:tcPr>
+          <w:p>
+            <w:r>
+              <w:t>Item at 2, 3 is now ‘A’</w:t>
+            </w:r>
+          </w:p>
+        </w:tc>
+        <w:tc>
+          <w:tcPr>
+            <w:tcW w:w="1313" w:type="dxa"/>
+          </w:tcPr>
+          <w:p/>
+        </w:tc>
+      </w:tr>
+      <w:tr>
+        <w:tc>
+          <w:tcPr>
+            <w:tcW w:w="1035" w:type="dxa"/>
+          </w:tcPr>
+          <w:p>
+            <w:r>
+              <w:t>6</w:t>
+            </w:r>
+          </w:p>
+        </w:tc>
+        <w:tc>
+          <w:tcPr>
+            <w:tcW w:w="1512" w:type="dxa"/>
+          </w:tcPr>
+          <w:p>
+            <w:r>
+              <w:t>Create End Point</w:t>
+            </w:r>
+          </w:p>
+        </w:tc>
+        <w:tc>
+          <w:tcPr>
+            <w:tcW w:w="1701" w:type="dxa"/>
+          </w:tcPr>
+          <w:p>
+            <w:r>
+              <w:t>To test the creation of an end point</w:t>
+            </w:r>
+          </w:p>
+        </w:tc>
+        <w:tc>
+          <w:tcPr>
+            <w:tcW w:w="1559" w:type="dxa"/>
+          </w:tcPr>
+          <w:p>
+            <w:r>
+              <w:t>Option: 4</w:t>
+            </w:r>
+          </w:p>
+          <w:p>
+            <w:r>
+              <w:t>Config</w:t>
+            </w:r>
+            <w:r>
+              <w:t>Option</w:t>
+            </w:r>
+            <w:r>
+              <w:t>:</w:t>
+            </w:r>
+            <w:r>
+              <w:t>4</w:t>
+            </w:r>
+          </w:p>
+          <w:p>
+            <w:r>
+              <w:t>Coordinate:</w:t>
+            </w:r>
+          </w:p>
+          <w:p>
+            <w:r>
+              <w:t>5, 6</w:t>
+            </w:r>
+          </w:p>
+        </w:tc>
+        <w:tc>
+          <w:tcPr>
+            <w:tcW w:w="1896" w:type="dxa"/>
+          </w:tcPr>
+          <w:p>
+            <w:r>
+              <w:t>Item at 5, 6 is now ‘B’</w:t>
+            </w:r>
+          </w:p>
+        </w:tc>
+        <w:tc>
+          <w:tcPr>
+            <w:tcW w:w="1313" w:type="dxa"/>
+          </w:tcPr>
+          <w:p/>
+        </w:tc>
+      </w:tr>
+      <w:tr>
+        <w:tc>
+          <w:tcPr>
+            <w:tcW w:w="1035" w:type="dxa"/>
+          </w:tcPr>
+          <w:p>
+            <w:r>
+              <w:t>7</w:t>
+            </w:r>
+          </w:p>
+        </w:tc>
+        <w:tc>
+          <w:tcPr>
+            <w:tcW w:w="1512" w:type="dxa"/>
+          </w:tcPr>
+          <w:p>
+            <w:r>
+              <w:t>Exit to Main Menu</w:t>
+            </w:r>
+          </w:p>
+        </w:tc>
+        <w:tc>
+          <w:tcPr>
+            <w:tcW w:w="1701" w:type="dxa"/>
+          </w:tcPr>
+          <w:p>
+            <w:r>
+              <w:t>To test what happens when the user decides to main menu</w:t>
+            </w:r>
+          </w:p>
+        </w:tc>
+        <w:tc>
+          <w:tcPr>
+            <w:tcW w:w="1559" w:type="dxa"/>
+          </w:tcPr>
+          <w:p>
+            <w:r>
+              <w:t>Option: 4</w:t>
+            </w:r>
+          </w:p>
+          <w:p>
+            <w:r>
+              <w:t>Config</w:t>
+            </w:r>
+            <w:r>
+              <w:t>Option</w:t>
+            </w:r>
+            <w:r>
+              <w:t>:</w:t>
+            </w:r>
+            <w:r>
+              <w:t>0</w:t>
+            </w:r>
+          </w:p>
+          <w:p/>
+        </w:tc>
+        <w:tc>
+          <w:tcPr>
+            <w:tcW w:w="1896" w:type="dxa"/>
+          </w:tcPr>
+          <w:p>
+            <w:r>
+              <w:t>Main Menu is displayed</w:t>
+            </w:r>
+          </w:p>
+        </w:tc>
+        <w:tc>
+          <w:tcPr>
+            <w:tcW w:w="1313" w:type="dxa"/>
+          </w:tcPr>
+          <w:p/>
+        </w:tc>
+      </w:tr>
+      <w:tr>
+        <w:tc>
+          <w:tcPr>
+            <w:tcW w:w="1035" w:type="dxa"/>
+          </w:tcPr>
+          <w:p>
+            <w:r>
+              <w:t>8</w:t>
+            </w:r>
+          </w:p>
+        </w:tc>
+        <w:tc>
+          <w:tcPr>
+            <w:tcW w:w="1512" w:type="dxa"/>
+          </w:tcPr>
+          <w:p>
+            <w:r>
+              <w:t>User input out of maze range</w:t>
+            </w:r>
+          </w:p>
+        </w:tc>
+        <w:tc>
+          <w:tcPr>
+            <w:tcW w:w="1701" w:type="dxa"/>
+          </w:tcPr>
+          <w:p>
+            <w:r>
+              <w:t>To test when the user inputs a coordinate out of the maze range.</w:t>
+            </w:r>
+          </w:p>
+        </w:tc>
+        <w:tc>
+          <w:tcPr>
+            <w:tcW w:w="1559" w:type="dxa"/>
+          </w:tcPr>
+          <w:p>
+            <w:r>
+              <w:t>Option: 4</w:t>
+            </w:r>
+          </w:p>
+          <w:p>
+            <w:proofErr w:type="spellStart"/>
+            <w:r>
+              <w:t>Config</w:t>
+            </w:r>
+            <w:r>
+              <w:t>Option</w:t>
+            </w:r>
+            <w:proofErr w:type="spellEnd"/>
+            <w:r>
+              <w:t xml:space="preserve">: </w:t>
+            </w:r>
+            <w:r>
+              <w:t>1</w:t>
+            </w:r>
+          </w:p>
+          <w:p>
+            <w:r>
+              <w:t>Coordinate:</w:t>
+            </w:r>
+          </w:p>
+          <w:p>
+            <w:r>
+              <w:t>-1, -1</w:t>
+            </w:r>
+          </w:p>
+        </w:tc>
+        <w:tc>
+          <w:tcPr>
+            <w:tcW w:w="1896" w:type="dxa"/>
+          </w:tcPr>
+          <w:p>
+            <w:r>
+              <w:t>Error message about coordinates out of range is shown.</w:t>
+            </w:r>
+          </w:p>
+        </w:tc>
+        <w:tc>
+          <w:tcPr>
+            <w:tcW w:w="1313" w:type="dxa"/>
+          </w:tcPr>
+          <w:p/>
+        </w:tc>
+      </w:tr>
+      <w:tr>
+        <w:tc>
+          <w:tcPr>
+            <w:tcW w:w="1035" w:type="dxa"/>
+          </w:tcPr>
+          <w:p>
+            <w:r>
+              <w:t>9</w:t>
+            </w:r>
+          </w:p>
+        </w:tc>
+        <w:tc>
+          <w:tcPr>
+            <w:tcW w:w="1512" w:type="dxa"/>
+          </w:tcPr>
+          <w:p>
+            <w:r>
+              <w:t>Return to configuration menu</w:t>
+            </w:r>
+          </w:p>
+        </w:tc>
+        <w:tc>
+          <w:tcPr>
+            <w:tcW w:w="1701" w:type="dxa"/>
+          </w:tcPr>
+          <w:p>
+            <w:r>
+              <w:t>To test when the user inputs to return to configuration menu</w:t>
+            </w:r>
+          </w:p>
+        </w:tc>
+        <w:tc>
+          <w:tcPr>
+            <w:tcW w:w="1559" w:type="dxa"/>
+          </w:tcPr>
+          <w:p>
+            <w:r>
+              <w:t>Option: 4</w:t>
+            </w:r>
+          </w:p>
+          <w:p>
+            <w:proofErr w:type="spellStart"/>
+            <w:r>
+              <w:t>ConfigOption</w:t>
+            </w:r>
+            <w:proofErr w:type="spellEnd"/>
+            <w:r>
+              <w:t>:</w:t>
+            </w:r>
+          </w:p>
+          <w:p>
+            <w:r>
+              <w:t>1</w:t>
+            </w:r>
+          </w:p>
+          <w:p>
+            <w:r>
+              <w:t>Coordinate:</w:t>
+            </w:r>
+          </w:p>
+          <w:p>
+            <w:r>
+              <w:t>B</w:t>
+            </w:r>
+          </w:p>
+        </w:tc>
+        <w:tc>
+          <w:tcPr>
+            <w:tcW w:w="1896" w:type="dxa"/>
+          </w:tcPr>
+          <w:p>
+            <w:r>
+              <w:t>Configuration Menu is displayed</w:t>
+            </w:r>
+          </w:p>
+        </w:tc>
+        <w:tc>
+          <w:tcPr>
+            <w:tcW w:w="1313" w:type="dxa"/>
+          </w:tcPr>
+          <w:p/>
+        </w:tc>
+      </w:tr>
+      <w:tr>
+        <w:tc>
+          <w:tcPr>
+            <w:tcW w:w="1035" w:type="dxa"/>
+          </w:tcPr>
+          <w:p>
+            <w:r>
+              <w:t>10</w:t>
+            </w:r>
+          </w:p>
+        </w:tc>
+        <w:tc>
+          <w:tcPr>
+            <w:tcW w:w="1512" w:type="dxa"/>
+          </w:tcPr>
+          <w:p>
+            <w:r>
+              <w:t>Exit to main menu from configuration option</w:t>
+            </w:r>
+          </w:p>
+        </w:tc>
+        <w:tc>
+          <w:tcPr>
+            <w:tcW w:w="1701" w:type="dxa"/>
+          </w:tcPr>
+          <w:p>
+            <w:r>
+              <w:t>To test when the user inputs to return to main menu from the configuration option</w:t>
+            </w:r>
+          </w:p>
+        </w:tc>
+        <w:tc>
+          <w:tcPr>
+            <w:tcW w:w="1559" w:type="dxa"/>
+          </w:tcPr>
+          <w:p>
+            <w:r>
+              <w:t>Option=2</w:t>
+            </w:r>
+          </w:p>
+          <w:p>
+            <w:proofErr w:type="spellStart"/>
+            <w:r>
+              <w:t>ConfigOption</w:t>
+            </w:r>
+            <w:proofErr w:type="spellEnd"/>
+            <w:r>
+              <w:t>:</w:t>
+            </w:r>
+          </w:p>
+          <w:p>
+            <w:r>
+              <w:t>1</w:t>
+            </w:r>
+          </w:p>
+          <w:p>
+            <w:r>
+              <w:t>Coordinate:</w:t>
+            </w:r>
+          </w:p>
+          <w:p>
+            <w:r>
+              <w:t>M</w:t>
+            </w:r>
+          </w:p>
+        </w:tc>
+        <w:tc>
+          <w:tcPr>
+            <w:tcW w:w="1896" w:type="dxa"/>
+          </w:tcPr>
+          <w:p>
+            <w:r>
+              <w:t>Main Menu is displayed</w:t>
+            </w:r>
+          </w:p>
         </w:tc>
         <w:tc>
           <w:tcPr>
@@ -3212,6 +3978,17 @@
     </w:tbl>
     <w:p/>
     <w:p/>
+    <w:p>
+      <w:pPr>
+        <w:rPr>
+          <w:i/>
+          <w:iCs/>
+          <w:sz w:val="24"/>
+          <w:szCs w:val="24"/>
+          <w:u w:val="single"/>
+        </w:rPr>
+      </w:pPr>
+    </w:p>
     <w:p>
       <w:pPr>
         <w:rPr>
@@ -3460,7 +4237,6 @@
           </w:tcPr>
           <w:p>
             <w:r>
-              <w:lastRenderedPageBreak/>
               <w:t>2</w:t>
             </w:r>
           </w:p>
@@ -3544,7 +4320,20 @@
     <w:p/>
     <w:p>
       <w:r>
-        <w:t>Screenshot of the pytest result in terminal</w:t>
+        <w:t xml:space="preserve">Screenshot of the </w:t>
+      </w:r>
+      <w:proofErr w:type="spellStart"/>
+      <w:r>
+        <w:t>py</w:t>
+      </w:r>
+      <w:bookmarkStart w:id="0" w:name="_GoBack"/>
+      <w:bookmarkEnd w:id="0"/>
+      <w:r>
+        <w:t>test</w:t>
+      </w:r>
+      <w:proofErr w:type="spellEnd"/>
+      <w:r>
+        <w:t xml:space="preserve"> result in terminal</w:t>
       </w:r>
       <w:r>
         <w:t>:</w:t>

</xml_diff>

<commit_message>
Done play maze feature
I had completed the feature for play maze game. run on automated unit test too.
</commit_message>
<xml_diff>
--- a/Tested before code development (Assignment).docx
+++ b/Tested before code development (Assignment).docx
@@ -2632,7 +2632,10 @@
           </w:tcPr>
           <w:p>
             <w:r>
-              <w:t>Output: Menu page</w:t>
+              <w:t xml:space="preserve">Output: </w:t>
+            </w:r>
+            <w:r>
+              <w:t>False</w:t>
             </w:r>
           </w:p>
         </w:tc>
@@ -2766,7 +2769,7 @@
           </w:tcPr>
           <w:p>
             <w:r>
-              <w:t>10</w:t>
+              <w:t>9.1</w:t>
             </w:r>
           </w:p>
         </w:tc>
@@ -2776,7 +2779,7 @@
           </w:tcPr>
           <w:p>
             <w:r>
-              <w:t>Test finding current location</w:t>
+              <w:t>Test end point in maze</w:t>
             </w:r>
           </w:p>
         </w:tc>
@@ -2786,7 +2789,7 @@
           </w:tcPr>
           <w:p>
             <w:r>
-              <w:t>To test if it can locate current location</w:t>
+              <w:t>To test if it can detect end point when moving to it</w:t>
             </w:r>
           </w:p>
         </w:tc>
@@ -2796,7 +2799,7 @@
           </w:tcPr>
           <w:p>
             <w:r>
-              <w:t>Test value: [X,O,O,A,O,O,X]</w:t>
+              <w:t>Test value: “O”</w:t>
             </w:r>
           </w:p>
         </w:tc>
@@ -2806,7 +2809,7 @@
           </w:tcPr>
           <w:p>
             <w:r>
-              <w:t>Output: Row1, Column3</w:t>
+              <w:t>Output: “End”</w:t>
             </w:r>
           </w:p>
         </w:tc>
@@ -2822,6 +2825,102 @@
           <w:tcPr>
             <w:tcW w:w="1035" w:type="dxa"/>
           </w:tcPr>
+          <w:p/>
+        </w:tc>
+        <w:tc>
+          <w:tcPr>
+            <w:tcW w:w="1379" w:type="dxa"/>
+          </w:tcPr>
+          <w:p/>
+        </w:tc>
+        <w:tc>
+          <w:tcPr>
+            <w:tcW w:w="1692" w:type="dxa"/>
+          </w:tcPr>
+          <w:p/>
+        </w:tc>
+        <w:tc>
+          <w:tcPr>
+            <w:tcW w:w="1559" w:type="dxa"/>
+          </w:tcPr>
+          <w:p/>
+        </w:tc>
+        <w:tc>
+          <w:tcPr>
+            <w:tcW w:w="2038" w:type="dxa"/>
+          </w:tcPr>
+          <w:p/>
+        </w:tc>
+        <w:tc>
+          <w:tcPr>
+            <w:tcW w:w="1313" w:type="dxa"/>
+          </w:tcPr>
+          <w:p/>
+        </w:tc>
+      </w:tr>
+      <w:tr>
+        <w:tc>
+          <w:tcPr>
+            <w:tcW w:w="1035" w:type="dxa"/>
+          </w:tcPr>
+          <w:p>
+            <w:r>
+              <w:t>10</w:t>
+            </w:r>
+          </w:p>
+        </w:tc>
+        <w:tc>
+          <w:tcPr>
+            <w:tcW w:w="1379" w:type="dxa"/>
+          </w:tcPr>
+          <w:p>
+            <w:r>
+              <w:t>Test finding current location</w:t>
+            </w:r>
+          </w:p>
+        </w:tc>
+        <w:tc>
+          <w:tcPr>
+            <w:tcW w:w="1692" w:type="dxa"/>
+          </w:tcPr>
+          <w:p>
+            <w:r>
+              <w:t>To test if it can locate current location</w:t>
+            </w:r>
+          </w:p>
+        </w:tc>
+        <w:tc>
+          <w:tcPr>
+            <w:tcW w:w="1559" w:type="dxa"/>
+          </w:tcPr>
+          <w:p>
+            <w:r>
+              <w:t>Test value: [X,O,O,A,O,O,X]</w:t>
+            </w:r>
+          </w:p>
+        </w:tc>
+        <w:tc>
+          <w:tcPr>
+            <w:tcW w:w="2038" w:type="dxa"/>
+          </w:tcPr>
+          <w:p>
+            <w:r>
+              <w:t>Output: Row1, Column3</w:t>
+            </w:r>
+          </w:p>
+        </w:tc>
+        <w:tc>
+          <w:tcPr>
+            <w:tcW w:w="1313" w:type="dxa"/>
+          </w:tcPr>
+          <w:p/>
+        </w:tc>
+      </w:tr>
+      <w:tr>
+        <w:tc>
+          <w:tcPr>
+            <w:tcW w:w="1035" w:type="dxa"/>
+          </w:tcPr>
           <w:p>
             <w:r>
               <w:t>11</w:t>
@@ -2861,92 +2960,222 @@
             </w:r>
             <w:r>
               <w:t>B</w:t>
+            </w:r>
+            <w:r>
+              <w:t>,O,A,O,O,X]</w:t>
+            </w:r>
+          </w:p>
+        </w:tc>
+        <w:tc>
+          <w:tcPr>
+            <w:tcW w:w="2038" w:type="dxa"/>
+          </w:tcPr>
+          <w:p>
+            <w:r>
+              <w:t xml:space="preserve">Output: </w:t>
+            </w:r>
+            <w:r>
+              <w:t>"Row0, Column</w:t>
+            </w:r>
+            <w:r>
+              <w:t>1</w:t>
+            </w:r>
+            <w:r>
+              <w:t>"</w:t>
+            </w:r>
+          </w:p>
+        </w:tc>
+        <w:tc>
+          <w:tcPr>
+            <w:tcW w:w="1313" w:type="dxa"/>
+          </w:tcPr>
+          <w:p/>
+        </w:tc>
+      </w:tr>
+      <w:tr>
+        <w:tc>
+          <w:tcPr>
+            <w:tcW w:w="1035" w:type="dxa"/>
+          </w:tcPr>
+          <w:p>
+            <w:r>
+              <w:t>1</w:t>
+            </w:r>
+            <w:r>
+              <w:t>2</w:t>
+            </w:r>
+          </w:p>
+        </w:tc>
+        <w:tc>
+          <w:tcPr>
+            <w:tcW w:w="1379" w:type="dxa"/>
+          </w:tcPr>
+          <w:p>
+            <w:r>
+              <w:t xml:space="preserve">Test case sensitive </w:t>
+            </w:r>
+          </w:p>
+        </w:tc>
+        <w:tc>
+          <w:tcPr>
+            <w:tcW w:w="1692" w:type="dxa"/>
+          </w:tcPr>
+          <w:p>
+            <w:r>
+              <w:t>To test if correct input is case sensitive</w:t>
+            </w:r>
+          </w:p>
+        </w:tc>
+        <w:tc>
+          <w:tcPr>
+            <w:tcW w:w="1559" w:type="dxa"/>
+          </w:tcPr>
+          <w:p>
+            <w:r>
+              <w:t>Test Value: “a”</w:t>
+            </w:r>
+          </w:p>
+        </w:tc>
+        <w:tc>
+          <w:tcPr>
+            <w:tcW w:w="2038" w:type="dxa"/>
+          </w:tcPr>
+          <w:p>
+            <w:r>
+              <w:t>Output: “Moved upwards”</w:t>
+            </w:r>
+          </w:p>
+        </w:tc>
+        <w:tc>
+          <w:tcPr>
+            <w:tcW w:w="1313" w:type="dxa"/>
+          </w:tcPr>
+          <w:p/>
+        </w:tc>
+      </w:tr>
+      <w:tr>
+        <w:tc>
+          <w:tcPr>
+            <w:tcW w:w="1035" w:type="dxa"/>
+          </w:tcPr>
+          <w:p>
+            <w:r>
+              <w:t>13</w:t>
+            </w:r>
+          </w:p>
+        </w:tc>
+        <w:tc>
+          <w:tcPr>
+            <w:tcW w:w="1379" w:type="dxa"/>
+          </w:tcPr>
+          <w:p>
+            <w:r>
+              <w:t>Test maze boundaries</w:t>
+            </w:r>
+          </w:p>
+        </w:tc>
+        <w:tc>
+          <w:tcPr>
+            <w:tcW w:w="1692" w:type="dxa"/>
+          </w:tcPr>
+          <w:p>
+            <w:r>
+              <w:t>To test if it can move outside the maze</w:t>
+            </w:r>
+          </w:p>
+        </w:tc>
+        <w:tc>
+          <w:tcPr>
+            <w:tcW w:w="1559" w:type="dxa"/>
+          </w:tcPr>
+          <w:p>
+            <w:r>
+              <w:t>Test Value: A</w:t>
+            </w:r>
+          </w:p>
+          <w:p>
+            <w:r>
+              <w:t>Test Value: D</w:t>
+            </w:r>
+          </w:p>
+        </w:tc>
+        <w:tc>
+          <w:tcPr>
+            <w:tcW w:w="2038" w:type="dxa"/>
+          </w:tcPr>
+          <w:p>
+            <w:r>
+              <w:t xml:space="preserve">Output: </w:t>
+            </w:r>
+            <w:r>
+              <w:t>"Invalid Movement. Please try again."</w:t>
+            </w:r>
+          </w:p>
+        </w:tc>
+        <w:tc>
+          <w:tcPr>
+            <w:tcW w:w="1313" w:type="dxa"/>
+          </w:tcPr>
+          <w:p/>
+        </w:tc>
+      </w:tr>
+      <w:tr>
+        <w:tc>
+          <w:tcPr>
+            <w:tcW w:w="1035" w:type="dxa"/>
+          </w:tcPr>
+          <w:p>
+            <w:r>
+              <w:t>1</w:t>
+            </w:r>
+            <w:r>
+              <w:t>4</w:t>
+            </w:r>
+          </w:p>
+        </w:tc>
+        <w:tc>
+          <w:tcPr>
+            <w:tcW w:w="1379" w:type="dxa"/>
+          </w:tcPr>
+          <w:p>
+            <w:r>
+              <w:t>Test return to menu</w:t>
+            </w:r>
+          </w:p>
+        </w:tc>
+        <w:tc>
+          <w:tcPr>
+            <w:tcW w:w="1692" w:type="dxa"/>
+          </w:tcPr>
+          <w:p>
+            <w:r>
+              <w:t>To test if it can return to menu after exiting from game</w:t>
+            </w:r>
+          </w:p>
+        </w:tc>
+        <w:tc>
+          <w:tcPr>
+            <w:tcW w:w="1559" w:type="dxa"/>
+          </w:tcPr>
+          <w:p>
+            <w:r>
+              <w:t>Test Value: “M”</w:t>
+            </w:r>
+          </w:p>
+        </w:tc>
+        <w:tc>
+          <w:tcPr>
+            <w:tcW w:w="2038" w:type="dxa"/>
+          </w:tcPr>
+          <w:p>
+            <w:r>
+              <w:t xml:space="preserve">Output: </w:t>
+            </w:r>
+            <w:r>
+              <w:t>False</w:t>
             </w:r>
             <w:bookmarkStart w:id="0" w:name="_GoBack"/>
             <w:bookmarkEnd w:id="0"/>
-            <w:r>
-              <w:t>,O,A,O,O,X]</w:t>
-            </w:r>
-          </w:p>
-        </w:tc>
-        <w:tc>
-          <w:tcPr>
-            <w:tcW w:w="2038" w:type="dxa"/>
-          </w:tcPr>
-          <w:p>
-            <w:r>
-              <w:t xml:space="preserve">Output: </w:t>
-            </w:r>
-            <w:r>
-              <w:t>"Row0, Column</w:t>
-            </w:r>
-            <w:r>
-              <w:t>1</w:t>
-            </w:r>
-            <w:r>
-              <w:t>"</w:t>
-            </w:r>
-          </w:p>
-        </w:tc>
-        <w:tc>
-          <w:tcPr>
-            <w:tcW w:w="1313" w:type="dxa"/>
-          </w:tcPr>
-          <w:p/>
-        </w:tc>
-      </w:tr>
-      <w:tr>
-        <w:tc>
-          <w:tcPr>
-            <w:tcW w:w="1035" w:type="dxa"/>
-          </w:tcPr>
-          <w:p>
-            <w:r>
-              <w:t>1</w:t>
-            </w:r>
-            <w:r>
-              <w:t>2</w:t>
-            </w:r>
-          </w:p>
-        </w:tc>
-        <w:tc>
-          <w:tcPr>
-            <w:tcW w:w="1379" w:type="dxa"/>
-          </w:tcPr>
-          <w:p>
-            <w:r>
-              <w:t xml:space="preserve">Test case sensitive </w:t>
-            </w:r>
-          </w:p>
-        </w:tc>
-        <w:tc>
-          <w:tcPr>
-            <w:tcW w:w="1692" w:type="dxa"/>
-          </w:tcPr>
-          <w:p>
-            <w:r>
-              <w:t>To test if correct input is case sensitive</w:t>
-            </w:r>
-          </w:p>
-        </w:tc>
-        <w:tc>
-          <w:tcPr>
-            <w:tcW w:w="1559" w:type="dxa"/>
-          </w:tcPr>
-          <w:p>
-            <w:r>
-              <w:t>Test Value: “a”</w:t>
-            </w:r>
-          </w:p>
-        </w:tc>
-        <w:tc>
-          <w:tcPr>
-            <w:tcW w:w="2038" w:type="dxa"/>
-          </w:tcPr>
-          <w:p>
-            <w:r>
-              <w:t>Output: “Moved upwards”</w:t>
-            </w:r>
           </w:p>
         </w:tc>
         <w:tc>
@@ -3053,6 +3282,7 @@
                 <w:b/>
                 <w:bCs/>
               </w:rPr>
+              <w:lastRenderedPageBreak/>
               <w:t>Test Case #</w:t>
             </w:r>
           </w:p>
@@ -3381,7 +3611,6 @@
                 <w:b/>
                 <w:bCs/>
               </w:rPr>
-              <w:lastRenderedPageBreak/>
               <w:t>Test Case #</w:t>
             </w:r>
           </w:p>

</xml_diff>

<commit_message>
Updated the test case document with test results
</commit_message>
<xml_diff>
--- a/Tested before code development (Assignment).docx
+++ b/Tested before code development (Assignment).docx
@@ -415,8 +415,13 @@
           </w:tcPr>
           <w:p>
             <w:r>
-              <w:t>value: abc</w:t>
-            </w:r>
+              <w:t xml:space="preserve">value: </w:t>
+            </w:r>
+            <w:proofErr w:type="spellStart"/>
+            <w:r>
+              <w:t>abc</w:t>
+            </w:r>
+            <w:proofErr w:type="spellEnd"/>
           </w:p>
         </w:tc>
         <w:tc>
@@ -824,11 +829,16 @@
             <w:r>
               <w:t xml:space="preserve">To test if inputting </w:t>
             </w:r>
+            <w:proofErr w:type="gramStart"/>
             <w:r>
               <w:t xml:space="preserve">0 </w:t>
             </w:r>
             <w:r>
-              <w:t xml:space="preserve"> will stop the python script</w:t>
+              <w:t xml:space="preserve"> will</w:t>
+            </w:r>
+            <w:proofErr w:type="gramEnd"/>
+            <w:r>
+              <w:t xml:space="preserve"> stop the python script</w:t>
             </w:r>
           </w:p>
         </w:tc>
@@ -1149,7 +1159,27 @@
                 <w:sz w:val="22"/>
                 <w:szCs w:val="22"/>
               </w:rPr>
-              <w:t>“Enter the name of the data file : ____”</w:t>
+              <w:t xml:space="preserve">“Enter the name of the data </w:t>
+            </w:r>
+            <w:proofErr w:type="gramStart"/>
+            <w:r>
+              <w:rPr>
+                <w:rFonts w:ascii="Arial" w:hAnsi="Arial" w:cs="Arial"/>
+                <w:color w:val="000000"/>
+                <w:sz w:val="22"/>
+                <w:szCs w:val="22"/>
+              </w:rPr>
+              <w:t>file :</w:t>
+            </w:r>
+            <w:proofErr w:type="gramEnd"/>
+            <w:r>
+              <w:rPr>
+                <w:rFonts w:ascii="Arial" w:hAnsi="Arial" w:cs="Arial"/>
+                <w:color w:val="000000"/>
+                <w:sz w:val="22"/>
+                <w:szCs w:val="22"/>
+              </w:rPr>
+              <w:t xml:space="preserve"> ____”</w:t>
             </w:r>
           </w:p>
           <w:p>
@@ -1420,6 +1450,7 @@
               <w:pStyle w:val="NormalWeb"/>
               <w:spacing w:before="0" w:beforeAutospacing="0" w:after="0" w:afterAutospacing="0"/>
             </w:pPr>
+            <w:proofErr w:type="spellStart"/>
             <w:r>
               <w:rPr>
                 <w:rFonts w:ascii="Arial" w:hAnsi="Arial" w:cs="Arial"/>
@@ -1430,6 +1461,7 @@
               <w:lastRenderedPageBreak/>
               <w:t>Mazz.cev</w:t>
             </w:r>
+            <w:proofErr w:type="spellEnd"/>
           </w:p>
           <w:p>
             <w:pPr>
@@ -1451,6 +1483,7 @@
               <w:pStyle w:val="NormalWeb"/>
               <w:spacing w:before="0" w:beforeAutospacing="0" w:after="0" w:afterAutospacing="0"/>
             </w:pPr>
+            <w:proofErr w:type="spellStart"/>
             <w:r>
               <w:rPr>
                 <w:rFonts w:ascii="Arial" w:hAnsi="Arial" w:cs="Arial"/>
@@ -1461,6 +1494,7 @@
               <w:lastRenderedPageBreak/>
               <w:t>aofjb</w:t>
             </w:r>
+            <w:proofErr w:type="spellEnd"/>
           </w:p>
           <w:p/>
         </w:tc>
@@ -1721,8 +1755,13 @@
             <w:tcW w:w="1559" w:type="dxa"/>
           </w:tcPr>
           <w:p>
-            <w:r>
-              <w:t>emptyList = []</w:t>
+            <w:proofErr w:type="spellStart"/>
+            <w:r>
+              <w:t>emptyList</w:t>
+            </w:r>
+            <w:proofErr w:type="spellEnd"/>
+            <w:r>
+              <w:t xml:space="preserve"> = []</w:t>
             </w:r>
           </w:p>
         </w:tc>
@@ -1740,7 +1779,11 @@
           <w:tcPr>
             <w:tcW w:w="1313" w:type="dxa"/>
           </w:tcPr>
-          <w:p/>
+          <w:p>
+            <w:r>
+              <w:t>Pass</w:t>
+            </w:r>
+          </w:p>
           <w:p/>
         </w:tc>
       </w:tr>
@@ -1780,8 +1823,13 @@
             <w:tcW w:w="1559" w:type="dxa"/>
           </w:tcPr>
           <w:p>
-            <w:r>
-              <w:t>notmazeList = ["1","2"]</w:t>
+            <w:proofErr w:type="spellStart"/>
+            <w:r>
+              <w:t>notmazeList</w:t>
+            </w:r>
+            <w:proofErr w:type="spellEnd"/>
+            <w:r>
+              <w:t xml:space="preserve"> = ["1","2"]</w:t>
             </w:r>
           </w:p>
         </w:tc>
@@ -1799,7 +1847,11 @@
           <w:tcPr>
             <w:tcW w:w="1313" w:type="dxa"/>
           </w:tcPr>
-          <w:p/>
+          <w:p>
+            <w:r>
+              <w:t>Pass</w:t>
+            </w:r>
+          </w:p>
         </w:tc>
       </w:tr>
       <w:tr>
@@ -1838,8 +1890,13 @@
             <w:tcW w:w="1559" w:type="dxa"/>
           </w:tcPr>
           <w:p>
-            <w:r>
-              <w:t>mazeList = ["X","O","A","B"]</w:t>
+            <w:proofErr w:type="spellStart"/>
+            <w:r>
+              <w:t>mazeList</w:t>
+            </w:r>
+            <w:proofErr w:type="spellEnd"/>
+            <w:r>
+              <w:t xml:space="preserve"> = ["X","O","A","B"]</w:t>
             </w:r>
           </w:p>
         </w:tc>
@@ -1857,7 +1914,11 @@
           <w:tcPr>
             <w:tcW w:w="1313" w:type="dxa"/>
           </w:tcPr>
-          <w:p/>
+          <w:p>
+            <w:r>
+              <w:t>Pass</w:t>
+            </w:r>
+          </w:p>
         </w:tc>
       </w:tr>
       <w:tr>
@@ -1896,8 +1957,13 @@
             <w:tcW w:w="1559" w:type="dxa"/>
           </w:tcPr>
           <w:p>
-            <w:r>
-              <w:t>mazeList = ["X","O","A","B"]</w:t>
+            <w:proofErr w:type="spellStart"/>
+            <w:r>
+              <w:t>mazeList</w:t>
+            </w:r>
+            <w:proofErr w:type="spellEnd"/>
+            <w:r>
+              <w:t xml:space="preserve"> = ["X","O","A","B"]</w:t>
             </w:r>
           </w:p>
         </w:tc>
@@ -1915,7 +1981,11 @@
           <w:tcPr>
             <w:tcW w:w="1313" w:type="dxa"/>
           </w:tcPr>
-          <w:p/>
+          <w:p>
+            <w:r>
+              <w:t>Pass</w:t>
+            </w:r>
+          </w:p>
         </w:tc>
       </w:tr>
       <w:tr>
@@ -1954,8 +2024,13 @@
             <w:tcW w:w="1559" w:type="dxa"/>
           </w:tcPr>
           <w:p>
-            <w:r>
-              <w:t>notmazeList = ["1","2"]</w:t>
+            <w:proofErr w:type="spellStart"/>
+            <w:r>
+              <w:t>notmazeList</w:t>
+            </w:r>
+            <w:proofErr w:type="spellEnd"/>
+            <w:r>
+              <w:t xml:space="preserve"> = ["1","2"]</w:t>
             </w:r>
           </w:p>
         </w:tc>
@@ -1973,11 +2048,18 @@
           <w:tcPr>
             <w:tcW w:w="1313" w:type="dxa"/>
           </w:tcPr>
-          <w:p/>
+          <w:p>
+            <w:r>
+              <w:t>Pass</w:t>
+            </w:r>
+          </w:p>
         </w:tc>
       </w:tr>
     </w:tbl>
-    <w:p/>
+    <w:p>
+      <w:bookmarkStart w:id="0" w:name="_GoBack"/>
+      <w:bookmarkEnd w:id="0"/>
+    </w:p>
     <w:p/>
     <w:p/>
     <w:p>
@@ -2895,7 +2977,15 @@
           </w:tcPr>
           <w:p>
             <w:r>
-              <w:t>Test value: [X,O,O,A,O,O,X]</w:t>
+              <w:t>Test value: [</w:t>
+            </w:r>
+            <w:proofErr w:type="gramStart"/>
+            <w:r>
+              <w:t>X,O</w:t>
+            </w:r>
+            <w:proofErr w:type="gramEnd"/>
+            <w:r>
+              <w:t>,O,A,O,O,X]</w:t>
             </w:r>
           </w:p>
         </w:tc>
@@ -2956,11 +3046,16 @@
               <w:t xml:space="preserve">Test value: </w:t>
             </w:r>
             <w:r>
-              <w:t>[X,</w:t>
+              <w:t>[</w:t>
+            </w:r>
+            <w:proofErr w:type="gramStart"/>
+            <w:r>
+              <w:t>X,</w:t>
             </w:r>
             <w:r>
               <w:t>B</w:t>
             </w:r>
+            <w:proofErr w:type="gramEnd"/>
             <w:r>
               <w:t>,O,A,O,O,X]</w:t>
             </w:r>
@@ -3497,8 +3592,13 @@
             </w:r>
           </w:p>
           <w:p>
-            <w:r>
-              <w:t>ConfigOption:</w:t>
+            <w:proofErr w:type="spellStart"/>
+            <w:r>
+              <w:t>ConfigOption</w:t>
+            </w:r>
+            <w:proofErr w:type="spellEnd"/>
+            <w:r>
+              <w:t>:</w:t>
             </w:r>
           </w:p>
           <w:p>
@@ -3652,8 +3752,13 @@
             </w:r>
           </w:p>
           <w:p>
-            <w:r>
-              <w:t>ConfigOption: 2</w:t>
+            <w:proofErr w:type="spellStart"/>
+            <w:r>
+              <w:t>ConfigOption</w:t>
+            </w:r>
+            <w:proofErr w:type="spellEnd"/>
+            <w:r>
+              <w:t>: 2</w:t>
             </w:r>
           </w:p>
           <w:p>
@@ -3715,7 +3820,15 @@
           </w:tcPr>
           <w:p>
             <w:r>
-              <w:t>To test the creation of a start point</w:t>
+              <w:t xml:space="preserve">To test the creation of a </w:t>
+            </w:r>
+            <w:proofErr w:type="gramStart"/>
+            <w:r>
+              <w:t>start</w:t>
+            </w:r>
+            <w:proofErr w:type="gramEnd"/>
+            <w:r>
+              <w:t xml:space="preserve"> point</w:t>
             </w:r>
           </w:p>
         </w:tc>
@@ -3729,8 +3842,13 @@
             </w:r>
           </w:p>
           <w:p>
-            <w:r>
-              <w:t>ConfigOption: 3</w:t>
+            <w:proofErr w:type="spellStart"/>
+            <w:r>
+              <w:t>ConfigOption</w:t>
+            </w:r>
+            <w:proofErr w:type="spellEnd"/>
+            <w:r>
+              <w:t>: 3</w:t>
             </w:r>
           </w:p>
           <w:p>
@@ -3951,8 +4069,13 @@
             </w:r>
           </w:p>
           <w:p>
-            <w:r>
-              <w:t>ConfigOption: 1</w:t>
+            <w:proofErr w:type="spellStart"/>
+            <w:r>
+              <w:t>ConfigOption</w:t>
+            </w:r>
+            <w:proofErr w:type="spellEnd"/>
+            <w:r>
+              <w:t>: 1</w:t>
             </w:r>
           </w:p>
           <w:p>
@@ -4028,8 +4151,13 @@
             </w:r>
           </w:p>
           <w:p>
-            <w:r>
-              <w:t>ConfigOption:</w:t>
+            <w:proofErr w:type="spellStart"/>
+            <w:r>
+              <w:t>ConfigOption</w:t>
+            </w:r>
+            <w:proofErr w:type="spellEnd"/>
+            <w:r>
+              <w:t>:</w:t>
             </w:r>
           </w:p>
           <w:p>
@@ -4115,8 +4243,13 @@
             </w:r>
           </w:p>
           <w:p>
-            <w:r>
-              <w:t>ConfigOption:</w:t>
+            <w:proofErr w:type="spellStart"/>
+            <w:r>
+              <w:t>ConfigOption</w:t>
+            </w:r>
+            <w:proofErr w:type="spellEnd"/>
+            <w:r>
+              <w:t>:</w:t>
             </w:r>
           </w:p>
           <w:p>
@@ -4153,8 +4286,6 @@
             <w:r>
               <w:t>Pass</w:t>
             </w:r>
-            <w:bookmarkStart w:id="0" w:name="_GoBack"/>
-            <w:bookmarkEnd w:id="0"/>
           </w:p>
         </w:tc>
       </w:tr>

</xml_diff>